<commit_message>
Final Design Document Update
</commit_message>
<xml_diff>
--- a/docs/Design phase doc.docx
+++ b/docs/Design phase doc.docx
@@ -465,23 +465,7 @@
           <w:rFonts w:asciiTheme="majorBidi" w:hAnsiTheme="majorBidi" w:cstheme="majorBidi"/>
           <w:lang w:val="en-US" w:bidi="ar-EG"/>
         </w:rPr>
-        <w:t xml:space="preserve">Data Design: Creation of </w:t>
-      </w:r>
-      <w:proofErr w:type="gramStart"/>
-      <w:r>
-        <w:rPr>
-          <w:rFonts w:asciiTheme="majorBidi" w:hAnsiTheme="majorBidi" w:cstheme="majorBidi"/>
-          <w:lang w:val="en-US" w:bidi="ar-EG"/>
-        </w:rPr>
-        <w:t>the logical</w:t>
-      </w:r>
-      <w:proofErr w:type="gramEnd"/>
-      <w:r>
-        <w:rPr>
-          <w:rFonts w:asciiTheme="majorBidi" w:hAnsiTheme="majorBidi" w:cstheme="majorBidi"/>
-          <w:lang w:val="en-US" w:bidi="ar-EG"/>
-        </w:rPr>
-        <w:t xml:space="preserve"> and physical data models for all domain databases.</w:t>
+        <w:t>Data Design: Creation of the logical and physical data models for all domain databases.</w:t>
       </w:r>
     </w:p>
     <w:p>
@@ -761,23 +745,7 @@
           <w:rFonts w:asciiTheme="majorBidi" w:hAnsiTheme="majorBidi" w:cstheme="majorBidi"/>
           <w:lang w:val="en-US" w:bidi="ar-EG"/>
         </w:rPr>
-        <w:t xml:space="preserve">The AI Project Management System (AIPMS) is a next-generation, web-based platform designed to be an all-in-one project management and DevOps solution, merging the best features of platforms like Jira, </w:t>
-      </w:r>
-      <w:proofErr w:type="spellStart"/>
-      <w:r>
-        <w:rPr>
-          <w:rFonts w:asciiTheme="majorBidi" w:hAnsiTheme="majorBidi" w:cstheme="majorBidi"/>
-          <w:lang w:val="en-US" w:bidi="ar-EG"/>
-        </w:rPr>
-        <w:t>ClickUp</w:t>
-      </w:r>
-      <w:proofErr w:type="spellEnd"/>
-      <w:r>
-        <w:rPr>
-          <w:rFonts w:asciiTheme="majorBidi" w:hAnsiTheme="majorBidi" w:cstheme="majorBidi"/>
-          <w:lang w:val="en-US" w:bidi="ar-EG"/>
-        </w:rPr>
-        <w:t>, and Azure DevOps. It functions as a central hub for project teams, facilitating collaboration, planning, progress tracking, and delivering AI-driven insights.</w:t>
+        <w:t>The AI Project Management System (AIPMS) is a next-generation, web-based platform designed to be an all-in-one project management and DevOps solution, merging the best features of platforms like Jira, ClickUp, and Azure DevOps. It functions as a central hub for project teams, facilitating collaboration, planning, progress tracking, and delivering AI-driven insights.</w:t>
       </w:r>
     </w:p>
     <w:p>
@@ -929,23 +897,7 @@
           <w:rFonts w:asciiTheme="majorBidi" w:hAnsiTheme="majorBidi" w:cstheme="majorBidi"/>
           <w:lang w:val="en-US" w:bidi="ar-EG"/>
         </w:rPr>
-        <w:t xml:space="preserve">The primary objectives of the AIPMS are focused on leveraging AI and robust integration to deliver </w:t>
-      </w:r>
-      <w:proofErr w:type="gramStart"/>
-      <w:r>
-        <w:rPr>
-          <w:rFonts w:asciiTheme="majorBidi" w:hAnsiTheme="majorBidi" w:cstheme="majorBidi"/>
-          <w:lang w:val="en-US" w:bidi="ar-EG"/>
-        </w:rPr>
-        <w:t>a more</w:t>
-      </w:r>
-      <w:proofErr w:type="gramEnd"/>
-      <w:r>
-        <w:rPr>
-          <w:rFonts w:asciiTheme="majorBidi" w:hAnsiTheme="majorBidi" w:cstheme="majorBidi"/>
-          <w:lang w:val="en-US" w:bidi="ar-EG"/>
-        </w:rPr>
-        <w:t xml:space="preserve"> efficient and intelligent project management experience:</w:t>
+        <w:t>The primary objectives of the AIPMS are focused on leveraging AI and robust integration to deliver a more efficient and intelligent project management experience:</w:t>
       </w:r>
     </w:p>
     <w:p>
@@ -1175,39 +1127,7 @@
           <w:rFonts w:asciiTheme="majorBidi" w:hAnsiTheme="majorBidi" w:cstheme="majorBidi"/>
           <w:lang w:val="en-US" w:bidi="ar-EG"/>
         </w:rPr>
-        <w:t>Operating Environment: Hosted on a Cloud server (Azure / AWS) using Microsoft SQL, PostgreSQL, and MongoDB for the database, and TensorFlow (</w:t>
-      </w:r>
-      <w:proofErr w:type="spellStart"/>
-      <w:r>
-        <w:rPr>
-          <w:rFonts w:asciiTheme="majorBidi" w:hAnsiTheme="majorBidi" w:cstheme="majorBidi"/>
-          <w:lang w:val="en-US" w:bidi="ar-EG"/>
-        </w:rPr>
-        <w:t>Keras</w:t>
-      </w:r>
-      <w:proofErr w:type="spellEnd"/>
-      <w:r>
-        <w:rPr>
-          <w:rFonts w:asciiTheme="majorBidi" w:hAnsiTheme="majorBidi" w:cstheme="majorBidi"/>
-          <w:lang w:val="en-US" w:bidi="ar-EG"/>
-        </w:rPr>
-        <w:t xml:space="preserve">) and </w:t>
-      </w:r>
-      <w:proofErr w:type="spellStart"/>
-      <w:r>
-        <w:rPr>
-          <w:rFonts w:asciiTheme="majorBidi" w:hAnsiTheme="majorBidi" w:cstheme="majorBidi"/>
-          <w:lang w:val="en-US" w:bidi="ar-EG"/>
-        </w:rPr>
-        <w:t>PyTorch</w:t>
-      </w:r>
-      <w:proofErr w:type="spellEnd"/>
-      <w:r>
-        <w:rPr>
-          <w:rFonts w:asciiTheme="majorBidi" w:hAnsiTheme="majorBidi" w:cstheme="majorBidi"/>
-          <w:lang w:val="en-US" w:bidi="ar-EG"/>
-        </w:rPr>
-        <w:t xml:space="preserve"> for the AI Engine.</w:t>
+        <w:t>Operating Environment: Hosted on a Cloud server (Azure / AWS) using Microsoft SQL, PostgreSQL, and MongoDB for the database, and TensorFlow (Keras) and PyTorch for the AI Engine.</w:t>
       </w:r>
     </w:p>
     <w:p>
@@ -1919,23 +1839,7 @@
                 <w:rFonts w:asciiTheme="majorBidi" w:hAnsiTheme="majorBidi" w:cstheme="majorBidi"/>
                 <w:lang w:val="en-US" w:bidi="ar-EG"/>
               </w:rPr>
-              <w:t xml:space="preserve">Provides real-time, synchronous predictions and analysis (e.g., risk level, time estimates) to </w:t>
-            </w:r>
-            <w:proofErr w:type="gramStart"/>
-            <w:r>
-              <w:rPr>
-                <w:rFonts w:asciiTheme="majorBidi" w:hAnsiTheme="majorBidi" w:cstheme="majorBidi"/>
-                <w:lang w:val="en-US" w:bidi="ar-EG"/>
-              </w:rPr>
-              <w:t>the Core</w:t>
-            </w:r>
-            <w:proofErr w:type="gramEnd"/>
-            <w:r>
-              <w:rPr>
-                <w:rFonts w:asciiTheme="majorBidi" w:hAnsiTheme="majorBidi" w:cstheme="majorBidi"/>
-                <w:lang w:val="en-US" w:bidi="ar-EG"/>
-              </w:rPr>
-              <w:t xml:space="preserve"> Logic. Optimized for speed and low latency.</w:t>
+              <w:t>Provides real-time, synchronous predictions and analysis (e.g., risk level, time estimates) to the Core Logic. Optimized for speed and low latency.</w:t>
             </w:r>
           </w:p>
         </w:tc>
@@ -3674,23 +3578,7 @@
           <w:rFonts w:asciiTheme="majorBidi" w:hAnsiTheme="majorBidi" w:cstheme="majorBidi"/>
           <w:lang w:val="en-US" w:bidi="ar-EG"/>
         </w:rPr>
-        <w:t xml:space="preserve">format and sends it back to </w:t>
-      </w:r>
-      <w:proofErr w:type="gramStart"/>
-      <w:r>
-        <w:rPr>
-          <w:rFonts w:asciiTheme="majorBidi" w:hAnsiTheme="majorBidi" w:cstheme="majorBidi"/>
-          <w:lang w:val="en-US" w:bidi="ar-EG"/>
-        </w:rPr>
-        <w:t>the View</w:t>
-      </w:r>
-      <w:proofErr w:type="gramEnd"/>
-      <w:r>
-        <w:rPr>
-          <w:rFonts w:asciiTheme="majorBidi" w:hAnsiTheme="majorBidi" w:cstheme="majorBidi"/>
-          <w:lang w:val="en-US" w:bidi="ar-EG"/>
-        </w:rPr>
-        <w:t>. The View then uses this new data to update the user interface, completing the cycle.</w:t>
+        <w:t>format and sends it back to the View. The View then uses this new data to update the user interface, completing the cycle.</w:t>
       </w:r>
     </w:p>
     <w:p>
@@ -3808,18 +3696,23 @@
           <w:bCs/>
           <w:sz w:val="28"/>
           <w:szCs w:val="28"/>
-          <w:lang w:bidi="ar-EG"/>
-        </w:rPr>
-      </w:pPr>
-      <w:r>
-        <w:rPr>
-          <w:noProof/>
+          <w:lang w:val="en-US" w:bidi="ar-EG"/>
+        </w:rPr>
+      </w:pPr>
+      <w:r>
+        <w:rPr>
+          <w:rFonts w:asciiTheme="majorBidi" w:hAnsiTheme="majorBidi" w:cstheme="majorBidi"/>
+          <w:b/>
+          <w:bCs/>
+          <w:sz w:val="28"/>
+          <w:szCs w:val="28"/>
+          <w:lang w:val="en-US" w:bidi="ar-EG"/>
         </w:rPr>
         <w:drawing>
-          <wp:inline distT="0" distB="0" distL="0" distR="0" wp14:anchorId="0BEB7A13" wp14:editId="75092A8A">
-            <wp:extent cx="4711700" cy="4364867"/>
-            <wp:effectExtent l="0" t="0" r="0" b="0"/>
-            <wp:docPr id="1589718612" name="Picture 1" descr="A screenshot of a computer screen&#10;&#10;AI-generated content may be incorrect."/>
+          <wp:inline distT="0" distB="0" distL="0" distR="0" wp14:anchorId="6C2CA529" wp14:editId="45791040">
+            <wp:extent cx="5593565" cy="5121084"/>
+            <wp:effectExtent l="0" t="0" r="7620" b="3810"/>
+            <wp:docPr id="596336459" name="Picture 1" descr="A diagram of a computer program&#10;&#10;AI-generated content may be incorrect."/>
             <wp:cNvGraphicFramePr>
               <a:graphicFrameLocks xmlns:a="http://schemas.openxmlformats.org/drawingml/2006/main" noChangeAspect="1"/>
             </wp:cNvGraphicFramePr>
@@ -3827,36 +3720,23 @@
               <a:graphicData uri="http://schemas.openxmlformats.org/drawingml/2006/picture">
                 <pic:pic xmlns:pic="http://schemas.openxmlformats.org/drawingml/2006/picture">
                   <pic:nvPicPr>
-                    <pic:cNvPr id="1589718612" name="Picture 1" descr="A screenshot of a computer screen&#10;&#10;AI-generated content may be incorrect."/>
-                    <pic:cNvPicPr>
-                      <a:picLocks noChangeAspect="1" noChangeArrowheads="1"/>
-                    </pic:cNvPicPr>
+                    <pic:cNvPr id="596336459" name="Picture 1" descr="A diagram of a computer program&#10;&#10;AI-generated content may be incorrect."/>
+                    <pic:cNvPicPr/>
                   </pic:nvPicPr>
                   <pic:blipFill>
-                    <a:blip r:embed="rId8">
-                      <a:extLst>
-                        <a:ext uri="{28A0092B-C50C-407E-A947-70E740481C1C}">
-                          <a14:useLocalDpi xmlns:a14="http://schemas.microsoft.com/office/drawing/2010/main" val="0"/>
-                        </a:ext>
-                      </a:extLst>
-                    </a:blip>
-                    <a:srcRect/>
+                    <a:blip r:embed="rId8"/>
                     <a:stretch>
                       <a:fillRect/>
                     </a:stretch>
                   </pic:blipFill>
-                  <pic:spPr bwMode="auto">
+                  <pic:spPr>
                     <a:xfrm>
                       <a:off x="0" y="0"/>
-                      <a:ext cx="4711700" cy="4364867"/>
+                      <a:ext cx="5593565" cy="5121084"/>
                     </a:xfrm>
                     <a:prstGeom prst="rect">
                       <a:avLst/>
                     </a:prstGeom>
-                    <a:noFill/>
-                    <a:ln>
-                      <a:noFill/>
-                    </a:ln>
                   </pic:spPr>
                 </pic:pic>
               </a:graphicData>
@@ -3937,19 +3817,11 @@
           <w:rFonts w:asciiTheme="majorBidi" w:hAnsiTheme="majorBidi" w:cstheme="majorBidi"/>
         </w:rPr>
       </w:pPr>
-      <w:proofErr w:type="spellStart"/>
-      <w:r>
-        <w:rPr>
-          <w:rFonts w:asciiTheme="majorBidi" w:hAnsiTheme="majorBidi" w:cstheme="majorBidi"/>
-        </w:rPr>
-        <w:t>userID</w:t>
-      </w:r>
-      <w:proofErr w:type="spellEnd"/>
-      <w:r>
-        <w:rPr>
-          <w:rFonts w:asciiTheme="majorBidi" w:hAnsiTheme="majorBidi" w:cstheme="majorBidi"/>
-        </w:rPr>
-        <w:t xml:space="preserve"> : int — Unique identifier for each user.</w:t>
+      <w:r>
+        <w:rPr>
+          <w:rFonts w:asciiTheme="majorBidi" w:hAnsiTheme="majorBidi" w:cstheme="majorBidi"/>
+        </w:rPr>
+        <w:t>userID : int — Unique identifier for each user.</w:t>
       </w:r>
     </w:p>
     <w:p>
@@ -4051,19 +3923,11 @@
           <w:rFonts w:asciiTheme="majorBidi" w:hAnsiTheme="majorBidi" w:cstheme="majorBidi"/>
         </w:rPr>
       </w:pPr>
-      <w:proofErr w:type="spellStart"/>
-      <w:r>
-        <w:rPr>
-          <w:rFonts w:asciiTheme="majorBidi" w:hAnsiTheme="majorBidi" w:cstheme="majorBidi"/>
-        </w:rPr>
-        <w:t>createTask</w:t>
-      </w:r>
-      <w:proofErr w:type="spellEnd"/>
-      <w:r>
-        <w:rPr>
-          <w:rFonts w:asciiTheme="majorBidi" w:hAnsiTheme="majorBidi" w:cstheme="majorBidi"/>
-        </w:rPr>
-        <w:t>() — Creates a new task under a project or sprint.</w:t>
+      <w:r>
+        <w:rPr>
+          <w:rFonts w:asciiTheme="majorBidi" w:hAnsiTheme="majorBidi" w:cstheme="majorBidi"/>
+        </w:rPr>
+        <w:t>createTask() — Creates a new task under a project or sprint.</w:t>
       </w:r>
     </w:p>
     <w:p>
@@ -4079,19 +3943,12 @@
           <w:rFonts w:asciiTheme="majorBidi" w:hAnsiTheme="majorBidi" w:cstheme="majorBidi"/>
         </w:rPr>
       </w:pPr>
-      <w:proofErr w:type="spellStart"/>
-      <w:r>
-        <w:rPr>
-          <w:rFonts w:asciiTheme="majorBidi" w:hAnsiTheme="majorBidi" w:cstheme="majorBidi"/>
-        </w:rPr>
-        <w:t>assignTask</w:t>
-      </w:r>
-      <w:proofErr w:type="spellEnd"/>
-      <w:r>
-        <w:rPr>
-          <w:rFonts w:asciiTheme="majorBidi" w:hAnsiTheme="majorBidi" w:cstheme="majorBidi"/>
-        </w:rPr>
-        <w:t>() — Assigns a task to a team member.</w:t>
+      <w:r>
+        <w:rPr>
+          <w:rFonts w:asciiTheme="majorBidi" w:hAnsiTheme="majorBidi" w:cstheme="majorBidi"/>
+        </w:rPr>
+        <w:lastRenderedPageBreak/>
+        <w:t>assignTask() — Assigns a task to a team member.</w:t>
       </w:r>
     </w:p>
     <w:p>
@@ -4107,19 +3964,11 @@
           <w:rFonts w:asciiTheme="majorBidi" w:hAnsiTheme="majorBidi" w:cstheme="majorBidi"/>
         </w:rPr>
       </w:pPr>
-      <w:proofErr w:type="spellStart"/>
-      <w:r>
-        <w:rPr>
-          <w:rFonts w:asciiTheme="majorBidi" w:hAnsiTheme="majorBidi" w:cstheme="majorBidi"/>
-        </w:rPr>
-        <w:t>viewReport</w:t>
-      </w:r>
-      <w:proofErr w:type="spellEnd"/>
-      <w:r>
-        <w:rPr>
-          <w:rFonts w:asciiTheme="majorBidi" w:hAnsiTheme="majorBidi" w:cstheme="majorBidi"/>
-        </w:rPr>
-        <w:t>() — Views project reports.</w:t>
+      <w:r>
+        <w:rPr>
+          <w:rFonts w:asciiTheme="majorBidi" w:hAnsiTheme="majorBidi" w:cstheme="majorBidi"/>
+        </w:rPr>
+        <w:t>viewReport() — Views project reports.</w:t>
       </w:r>
     </w:p>
     <w:p>
@@ -4135,19 +3984,11 @@
           <w:rFonts w:asciiTheme="majorBidi" w:hAnsiTheme="majorBidi" w:cstheme="majorBidi"/>
         </w:rPr>
       </w:pPr>
-      <w:proofErr w:type="spellStart"/>
-      <w:r>
-        <w:rPr>
-          <w:rFonts w:asciiTheme="majorBidi" w:hAnsiTheme="majorBidi" w:cstheme="majorBidi"/>
-        </w:rPr>
-        <w:t>receiveNotification</w:t>
-      </w:r>
-      <w:proofErr w:type="spellEnd"/>
-      <w:r>
-        <w:rPr>
-          <w:rFonts w:asciiTheme="majorBidi" w:hAnsiTheme="majorBidi" w:cstheme="majorBidi"/>
-        </w:rPr>
-        <w:t>() — Handles system or integration notifications.</w:t>
+      <w:r>
+        <w:rPr>
+          <w:rFonts w:asciiTheme="majorBidi" w:hAnsiTheme="majorBidi" w:cstheme="majorBidi"/>
+        </w:rPr>
+        <w:t>receiveNotification() — Handles system or integration notifications.</w:t>
       </w:r>
     </w:p>
     <w:p>
@@ -4183,7 +4024,6 @@
         <w:rPr>
           <w:rFonts w:asciiTheme="majorBidi" w:hAnsiTheme="majorBidi" w:cstheme="majorBidi"/>
         </w:rPr>
-        <w:lastRenderedPageBreak/>
         <w:t>1..* association with Task (a user can create/own many tasks).</w:t>
       </w:r>
     </w:p>
@@ -4299,19 +4139,11 @@
           <w:rFonts w:asciiTheme="majorBidi" w:hAnsiTheme="majorBidi" w:cstheme="majorBidi"/>
         </w:rPr>
       </w:pPr>
-      <w:proofErr w:type="spellStart"/>
-      <w:r>
-        <w:rPr>
-          <w:rFonts w:asciiTheme="majorBidi" w:hAnsiTheme="majorBidi" w:cstheme="majorBidi"/>
-        </w:rPr>
-        <w:t>taskID</w:t>
-      </w:r>
-      <w:proofErr w:type="spellEnd"/>
-      <w:r>
-        <w:rPr>
-          <w:rFonts w:asciiTheme="majorBidi" w:hAnsiTheme="majorBidi" w:cstheme="majorBidi"/>
-        </w:rPr>
-        <w:t xml:space="preserve"> : int — Unique identifier of the task.</w:t>
+      <w:r>
+        <w:rPr>
+          <w:rFonts w:asciiTheme="majorBidi" w:hAnsiTheme="majorBidi" w:cstheme="majorBidi"/>
+        </w:rPr>
+        <w:t>taskID : int — Unique identifier of the task.</w:t>
       </w:r>
     </w:p>
     <w:p>
@@ -4423,19 +4255,11 @@
           <w:rFonts w:asciiTheme="majorBidi" w:hAnsiTheme="majorBidi" w:cstheme="majorBidi"/>
         </w:rPr>
       </w:pPr>
-      <w:proofErr w:type="spellStart"/>
-      <w:r>
-        <w:rPr>
-          <w:rFonts w:asciiTheme="majorBidi" w:hAnsiTheme="majorBidi" w:cstheme="majorBidi"/>
-        </w:rPr>
-        <w:t>updateStatus</w:t>
-      </w:r>
-      <w:proofErr w:type="spellEnd"/>
-      <w:r>
-        <w:rPr>
-          <w:rFonts w:asciiTheme="majorBidi" w:hAnsiTheme="majorBidi" w:cstheme="majorBidi"/>
-        </w:rPr>
-        <w:t>() — Updates the current task status.</w:t>
+      <w:r>
+        <w:rPr>
+          <w:rFonts w:asciiTheme="majorBidi" w:hAnsiTheme="majorBidi" w:cstheme="majorBidi"/>
+        </w:rPr>
+        <w:t>updateStatus() — Updates the current task status.</w:t>
       </w:r>
     </w:p>
     <w:p>
@@ -4451,19 +4275,11 @@
           <w:rFonts w:asciiTheme="majorBidi" w:hAnsiTheme="majorBidi" w:cstheme="majorBidi"/>
         </w:rPr>
       </w:pPr>
-      <w:proofErr w:type="spellStart"/>
-      <w:r>
-        <w:rPr>
-          <w:rFonts w:asciiTheme="majorBidi" w:hAnsiTheme="majorBidi" w:cstheme="majorBidi"/>
-        </w:rPr>
-        <w:t>attachFile</w:t>
-      </w:r>
-      <w:proofErr w:type="spellEnd"/>
-      <w:r>
-        <w:rPr>
-          <w:rFonts w:asciiTheme="majorBidi" w:hAnsiTheme="majorBidi" w:cstheme="majorBidi"/>
-        </w:rPr>
-        <w:t>() — Links a file or document to the task.</w:t>
+      <w:r>
+        <w:rPr>
+          <w:rFonts w:asciiTheme="majorBidi" w:hAnsiTheme="majorBidi" w:cstheme="majorBidi"/>
+        </w:rPr>
+        <w:t>attachFile() — Links a file or document to the task.</w:t>
       </w:r>
     </w:p>
     <w:p>
@@ -4479,33 +4295,11 @@
           <w:rFonts w:asciiTheme="majorBidi" w:hAnsiTheme="majorBidi" w:cstheme="majorBidi"/>
         </w:rPr>
       </w:pPr>
-      <w:proofErr w:type="spellStart"/>
-      <w:r>
-        <w:rPr>
-          <w:rFonts w:asciiTheme="majorBidi" w:hAnsiTheme="majorBidi" w:cstheme="majorBidi"/>
-        </w:rPr>
-        <w:t>linkIntegration</w:t>
-      </w:r>
-      <w:proofErr w:type="spellEnd"/>
-      <w:r>
-        <w:rPr>
-          <w:rFonts w:asciiTheme="majorBidi" w:hAnsiTheme="majorBidi" w:cstheme="majorBidi"/>
-        </w:rPr>
-        <w:t xml:space="preserve">() — Syncs </w:t>
-      </w:r>
-      <w:proofErr w:type="gramStart"/>
-      <w:r>
-        <w:rPr>
-          <w:rFonts w:asciiTheme="majorBidi" w:hAnsiTheme="majorBidi" w:cstheme="majorBidi"/>
-        </w:rPr>
-        <w:t>related</w:t>
-      </w:r>
-      <w:proofErr w:type="gramEnd"/>
-      <w:r>
-        <w:rPr>
-          <w:rFonts w:asciiTheme="majorBidi" w:hAnsiTheme="majorBidi" w:cstheme="majorBidi"/>
-        </w:rPr>
-        <w:t xml:space="preserve"> GitHub commits or external data.</w:t>
+      <w:r>
+        <w:rPr>
+          <w:rFonts w:asciiTheme="majorBidi" w:hAnsiTheme="majorBidi" w:cstheme="majorBidi"/>
+        </w:rPr>
+        <w:t>linkIntegration() — Syncs related GitHub commits or external data.</w:t>
       </w:r>
     </w:p>
     <w:p>
@@ -4581,21 +4375,7 @@
         <w:rPr>
           <w:rFonts w:asciiTheme="majorBidi" w:hAnsiTheme="majorBidi" w:cstheme="majorBidi"/>
         </w:rPr>
-        <w:t xml:space="preserve">1 aggregation with </w:t>
-      </w:r>
-      <w:proofErr w:type="spellStart"/>
-      <w:r>
-        <w:rPr>
-          <w:rFonts w:asciiTheme="majorBidi" w:hAnsiTheme="majorBidi" w:cstheme="majorBidi"/>
-        </w:rPr>
-        <w:t>FileAttachment</w:t>
-      </w:r>
-      <w:proofErr w:type="spellEnd"/>
-      <w:r>
-        <w:rPr>
-          <w:rFonts w:asciiTheme="majorBidi" w:hAnsiTheme="majorBidi" w:cstheme="majorBidi"/>
-        </w:rPr>
-        <w:t xml:space="preserve"> (a task can have attached files).</w:t>
+        <w:t>1 aggregation with FileAttachment (a task can have attached files).</w:t>
       </w:r>
     </w:p>
     <w:p>
@@ -4690,19 +4470,11 @@
           <w:rFonts w:asciiTheme="majorBidi" w:hAnsiTheme="majorBidi" w:cstheme="majorBidi"/>
         </w:rPr>
       </w:pPr>
-      <w:proofErr w:type="spellStart"/>
-      <w:r>
-        <w:rPr>
-          <w:rFonts w:asciiTheme="majorBidi" w:hAnsiTheme="majorBidi" w:cstheme="majorBidi"/>
-        </w:rPr>
-        <w:t>sprintID</w:t>
-      </w:r>
-      <w:proofErr w:type="spellEnd"/>
-      <w:r>
-        <w:rPr>
-          <w:rFonts w:asciiTheme="majorBidi" w:hAnsiTheme="majorBidi" w:cstheme="majorBidi"/>
-        </w:rPr>
-        <w:t xml:space="preserve"> : int — Unique sprint identifier.</w:t>
+      <w:r>
+        <w:rPr>
+          <w:rFonts w:asciiTheme="majorBidi" w:hAnsiTheme="majorBidi" w:cstheme="majorBidi"/>
+        </w:rPr>
+        <w:t>sprintID : int — Unique sprint identifier.</w:t>
       </w:r>
     </w:p>
     <w:p>
@@ -4718,19 +4490,11 @@
           <w:rFonts w:asciiTheme="majorBidi" w:hAnsiTheme="majorBidi" w:cstheme="majorBidi"/>
         </w:rPr>
       </w:pPr>
-      <w:proofErr w:type="spellStart"/>
-      <w:r>
-        <w:rPr>
-          <w:rFonts w:asciiTheme="majorBidi" w:hAnsiTheme="majorBidi" w:cstheme="majorBidi"/>
-        </w:rPr>
-        <w:t>startDate</w:t>
-      </w:r>
-      <w:proofErr w:type="spellEnd"/>
-      <w:r>
-        <w:rPr>
-          <w:rFonts w:asciiTheme="majorBidi" w:hAnsiTheme="majorBidi" w:cstheme="majorBidi"/>
-        </w:rPr>
-        <w:t xml:space="preserve"> : date — Sprint start date.</w:t>
+      <w:r>
+        <w:rPr>
+          <w:rFonts w:asciiTheme="majorBidi" w:hAnsiTheme="majorBidi" w:cstheme="majorBidi"/>
+        </w:rPr>
+        <w:t>startDate : date — Sprint start date.</w:t>
       </w:r>
     </w:p>
     <w:p>
@@ -4746,19 +4510,11 @@
           <w:rFonts w:asciiTheme="majorBidi" w:hAnsiTheme="majorBidi" w:cstheme="majorBidi"/>
         </w:rPr>
       </w:pPr>
-      <w:proofErr w:type="spellStart"/>
-      <w:r>
-        <w:rPr>
-          <w:rFonts w:asciiTheme="majorBidi" w:hAnsiTheme="majorBidi" w:cstheme="majorBidi"/>
-        </w:rPr>
-        <w:t>endDate</w:t>
-      </w:r>
-      <w:proofErr w:type="spellEnd"/>
-      <w:r>
-        <w:rPr>
-          <w:rFonts w:asciiTheme="majorBidi" w:hAnsiTheme="majorBidi" w:cstheme="majorBidi"/>
-        </w:rPr>
-        <w:t xml:space="preserve"> : date — Sprint end date.</w:t>
+      <w:r>
+        <w:rPr>
+          <w:rFonts w:asciiTheme="majorBidi" w:hAnsiTheme="majorBidi" w:cstheme="majorBidi"/>
+        </w:rPr>
+        <w:t>endDate : date — Sprint end date.</w:t>
       </w:r>
     </w:p>
     <w:p>
@@ -4810,19 +4566,11 @@
           <w:rFonts w:asciiTheme="majorBidi" w:hAnsiTheme="majorBidi" w:cstheme="majorBidi"/>
         </w:rPr>
       </w:pPr>
-      <w:proofErr w:type="spellStart"/>
-      <w:r>
-        <w:rPr>
-          <w:rFonts w:asciiTheme="majorBidi" w:hAnsiTheme="majorBidi" w:cstheme="majorBidi"/>
-        </w:rPr>
-        <w:t>addTask</w:t>
-      </w:r>
-      <w:proofErr w:type="spellEnd"/>
-      <w:r>
-        <w:rPr>
-          <w:rFonts w:asciiTheme="majorBidi" w:hAnsiTheme="majorBidi" w:cstheme="majorBidi"/>
-        </w:rPr>
-        <w:t>() — Includes a task in the sprint.</w:t>
+      <w:r>
+        <w:rPr>
+          <w:rFonts w:asciiTheme="majorBidi" w:hAnsiTheme="majorBidi" w:cstheme="majorBidi"/>
+        </w:rPr>
+        <w:t>addTask() — Includes a task in the sprint.</w:t>
       </w:r>
     </w:p>
     <w:p>
@@ -4838,19 +4586,11 @@
           <w:rFonts w:asciiTheme="majorBidi" w:hAnsiTheme="majorBidi" w:cstheme="majorBidi"/>
         </w:rPr>
       </w:pPr>
-      <w:proofErr w:type="spellStart"/>
-      <w:r>
-        <w:rPr>
-          <w:rFonts w:asciiTheme="majorBidi" w:hAnsiTheme="majorBidi" w:cstheme="majorBidi"/>
-        </w:rPr>
-        <w:t>generateSprintReport</w:t>
-      </w:r>
-      <w:proofErr w:type="spellEnd"/>
-      <w:r>
-        <w:rPr>
-          <w:rFonts w:asciiTheme="majorBidi" w:hAnsiTheme="majorBidi" w:cstheme="majorBidi"/>
-        </w:rPr>
-        <w:t>() — Produces a sprint progress report.</w:t>
+      <w:r>
+        <w:rPr>
+          <w:rFonts w:asciiTheme="majorBidi" w:hAnsiTheme="majorBidi" w:cstheme="majorBidi"/>
+        </w:rPr>
+        <w:t>generateSprintReport() — Produces a sprint progress report.</w:t>
       </w:r>
     </w:p>
     <w:p>
@@ -4992,6 +4732,7 @@
         <w:rPr>
           <w:rFonts w:asciiTheme="majorBidi" w:hAnsiTheme="majorBidi" w:cstheme="majorBidi"/>
         </w:rPr>
+        <w:lastRenderedPageBreak/>
         <w:t>Description:</w:t>
       </w:r>
       <w:r>
@@ -5031,19 +4772,11 @@
           <w:rFonts w:asciiTheme="majorBidi" w:hAnsiTheme="majorBidi" w:cstheme="majorBidi"/>
         </w:rPr>
       </w:pPr>
-      <w:proofErr w:type="spellStart"/>
-      <w:r>
-        <w:rPr>
-          <w:rFonts w:asciiTheme="majorBidi" w:hAnsiTheme="majorBidi" w:cstheme="majorBidi"/>
-        </w:rPr>
-        <w:t>projectID</w:t>
-      </w:r>
-      <w:proofErr w:type="spellEnd"/>
-      <w:r>
-        <w:rPr>
-          <w:rFonts w:asciiTheme="majorBidi" w:hAnsiTheme="majorBidi" w:cstheme="majorBidi"/>
-        </w:rPr>
-        <w:t xml:space="preserve"> : int — Unique identifier for each project.</w:t>
+      <w:r>
+        <w:rPr>
+          <w:rFonts w:asciiTheme="majorBidi" w:hAnsiTheme="majorBidi" w:cstheme="majorBidi"/>
+        </w:rPr>
+        <w:t>projectID : int — Unique identifier for each project.</w:t>
       </w:r>
     </w:p>
     <w:p>
@@ -5063,7 +4796,6 @@
         <w:rPr>
           <w:rFonts w:asciiTheme="majorBidi" w:hAnsiTheme="majorBidi" w:cstheme="majorBidi"/>
         </w:rPr>
-        <w:lastRenderedPageBreak/>
         <w:t>name : string — Project name.</w:t>
       </w:r>
     </w:p>
@@ -5100,19 +4832,11 @@
           <w:rFonts w:asciiTheme="majorBidi" w:hAnsiTheme="majorBidi" w:cstheme="majorBidi"/>
         </w:rPr>
       </w:pPr>
-      <w:proofErr w:type="spellStart"/>
-      <w:r>
-        <w:rPr>
-          <w:rFonts w:asciiTheme="majorBidi" w:hAnsiTheme="majorBidi" w:cstheme="majorBidi"/>
-        </w:rPr>
-        <w:t>startDate</w:t>
-      </w:r>
-      <w:proofErr w:type="spellEnd"/>
-      <w:r>
-        <w:rPr>
-          <w:rFonts w:asciiTheme="majorBidi" w:hAnsiTheme="majorBidi" w:cstheme="majorBidi"/>
-        </w:rPr>
-        <w:t xml:space="preserve"> : date — Project start date.</w:t>
+      <w:r>
+        <w:rPr>
+          <w:rFonts w:asciiTheme="majorBidi" w:hAnsiTheme="majorBidi" w:cstheme="majorBidi"/>
+        </w:rPr>
+        <w:t>startDate : date — Project start date.</w:t>
       </w:r>
     </w:p>
     <w:p>
@@ -5128,19 +4852,11 @@
           <w:rFonts w:asciiTheme="majorBidi" w:hAnsiTheme="majorBidi" w:cstheme="majorBidi"/>
         </w:rPr>
       </w:pPr>
-      <w:proofErr w:type="spellStart"/>
-      <w:r>
-        <w:rPr>
-          <w:rFonts w:asciiTheme="majorBidi" w:hAnsiTheme="majorBidi" w:cstheme="majorBidi"/>
-        </w:rPr>
-        <w:t>endDate</w:t>
-      </w:r>
-      <w:proofErr w:type="spellEnd"/>
-      <w:r>
-        <w:rPr>
-          <w:rFonts w:asciiTheme="majorBidi" w:hAnsiTheme="majorBidi" w:cstheme="majorBidi"/>
-        </w:rPr>
-        <w:t xml:space="preserve"> : date — Project completion date.</w:t>
+      <w:r>
+        <w:rPr>
+          <w:rFonts w:asciiTheme="majorBidi" w:hAnsiTheme="majorBidi" w:cstheme="majorBidi"/>
+        </w:rPr>
+        <w:t>endDate : date — Project completion date.</w:t>
       </w:r>
     </w:p>
     <w:p>
@@ -5172,19 +4888,11 @@
           <w:rFonts w:asciiTheme="majorBidi" w:hAnsiTheme="majorBidi" w:cstheme="majorBidi"/>
         </w:rPr>
       </w:pPr>
-      <w:proofErr w:type="spellStart"/>
-      <w:r>
-        <w:rPr>
-          <w:rFonts w:asciiTheme="majorBidi" w:hAnsiTheme="majorBidi" w:cstheme="majorBidi"/>
-        </w:rPr>
-        <w:t>createSprint</w:t>
-      </w:r>
-      <w:proofErr w:type="spellEnd"/>
-      <w:r>
-        <w:rPr>
-          <w:rFonts w:asciiTheme="majorBidi" w:hAnsiTheme="majorBidi" w:cstheme="majorBidi"/>
-        </w:rPr>
-        <w:t>() — Starts a new sprint for the project.</w:t>
+      <w:r>
+        <w:rPr>
+          <w:rFonts w:asciiTheme="majorBidi" w:hAnsiTheme="majorBidi" w:cstheme="majorBidi"/>
+        </w:rPr>
+        <w:t>createSprint() — Starts a new sprint for the project.</w:t>
       </w:r>
     </w:p>
     <w:p>
@@ -5200,19 +4908,11 @@
           <w:rFonts w:asciiTheme="majorBidi" w:hAnsiTheme="majorBidi" w:cstheme="majorBidi"/>
         </w:rPr>
       </w:pPr>
-      <w:proofErr w:type="spellStart"/>
-      <w:r>
-        <w:rPr>
-          <w:rFonts w:asciiTheme="majorBidi" w:hAnsiTheme="majorBidi" w:cstheme="majorBidi"/>
-        </w:rPr>
-        <w:t>addMember</w:t>
-      </w:r>
-      <w:proofErr w:type="spellEnd"/>
-      <w:r>
-        <w:rPr>
-          <w:rFonts w:asciiTheme="majorBidi" w:hAnsiTheme="majorBidi" w:cstheme="majorBidi"/>
-        </w:rPr>
-        <w:t>() — Adds users to the project.</w:t>
+      <w:r>
+        <w:rPr>
+          <w:rFonts w:asciiTheme="majorBidi" w:hAnsiTheme="majorBidi" w:cstheme="majorBidi"/>
+        </w:rPr>
+        <w:t>addMember() — Adds users to the project.</w:t>
       </w:r>
     </w:p>
     <w:p>
@@ -5228,19 +4928,11 @@
           <w:rFonts w:asciiTheme="majorBidi" w:hAnsiTheme="majorBidi" w:cstheme="majorBidi"/>
         </w:rPr>
       </w:pPr>
-      <w:proofErr w:type="spellStart"/>
-      <w:r>
-        <w:rPr>
-          <w:rFonts w:asciiTheme="majorBidi" w:hAnsiTheme="majorBidi" w:cstheme="majorBidi"/>
-        </w:rPr>
-        <w:t>generateProjectReport</w:t>
-      </w:r>
-      <w:proofErr w:type="spellEnd"/>
-      <w:r>
-        <w:rPr>
-          <w:rFonts w:asciiTheme="majorBidi" w:hAnsiTheme="majorBidi" w:cstheme="majorBidi"/>
-        </w:rPr>
-        <w:t>() — Compiles all reports related to this project.</w:t>
+      <w:r>
+        <w:rPr>
+          <w:rFonts w:asciiTheme="majorBidi" w:hAnsiTheme="majorBidi" w:cstheme="majorBidi"/>
+        </w:rPr>
+        <w:t>generateProjectReport() — Compiles all reports related to this project.</w:t>
       </w:r>
     </w:p>
     <w:p>
@@ -5391,19 +5083,11 @@
           <w:rFonts w:asciiTheme="majorBidi" w:hAnsiTheme="majorBidi" w:cstheme="majorBidi"/>
         </w:rPr>
       </w:pPr>
-      <w:proofErr w:type="spellStart"/>
-      <w:r>
-        <w:rPr>
-          <w:rFonts w:asciiTheme="majorBidi" w:hAnsiTheme="majorBidi" w:cstheme="majorBidi"/>
-        </w:rPr>
-        <w:t>reportID</w:t>
-      </w:r>
-      <w:proofErr w:type="spellEnd"/>
-      <w:r>
-        <w:rPr>
-          <w:rFonts w:asciiTheme="majorBidi" w:hAnsiTheme="majorBidi" w:cstheme="majorBidi"/>
-        </w:rPr>
-        <w:t xml:space="preserve"> : int — Unique identifier of the report.</w:t>
+      <w:r>
+        <w:rPr>
+          <w:rFonts w:asciiTheme="majorBidi" w:hAnsiTheme="majorBidi" w:cstheme="majorBidi"/>
+        </w:rPr>
+        <w:t>reportID : int — Unique identifier of the report.</w:t>
       </w:r>
     </w:p>
     <w:p>
@@ -5495,19 +5179,11 @@
           <w:rFonts w:asciiTheme="majorBidi" w:hAnsiTheme="majorBidi" w:cstheme="majorBidi"/>
         </w:rPr>
       </w:pPr>
-      <w:proofErr w:type="spellStart"/>
-      <w:r>
-        <w:rPr>
-          <w:rFonts w:asciiTheme="majorBidi" w:hAnsiTheme="majorBidi" w:cstheme="majorBidi"/>
-        </w:rPr>
-        <w:t>generateReport</w:t>
-      </w:r>
-      <w:proofErr w:type="spellEnd"/>
-      <w:r>
-        <w:rPr>
-          <w:rFonts w:asciiTheme="majorBidi" w:hAnsiTheme="majorBidi" w:cstheme="majorBidi"/>
-        </w:rPr>
-        <w:t>() — Creates a report automatically.</w:t>
+      <w:r>
+        <w:rPr>
+          <w:rFonts w:asciiTheme="majorBidi" w:hAnsiTheme="majorBidi" w:cstheme="majorBidi"/>
+        </w:rPr>
+        <w:t>generateReport() — Creates a report automatically.</w:t>
       </w:r>
     </w:p>
     <w:p>
@@ -5523,19 +5199,11 @@
           <w:rFonts w:asciiTheme="majorBidi" w:hAnsiTheme="majorBidi" w:cstheme="majorBidi"/>
         </w:rPr>
       </w:pPr>
-      <w:proofErr w:type="spellStart"/>
-      <w:r>
-        <w:rPr>
-          <w:rFonts w:asciiTheme="majorBidi" w:hAnsiTheme="majorBidi" w:cstheme="majorBidi"/>
-        </w:rPr>
-        <w:t>exportReport</w:t>
-      </w:r>
-      <w:proofErr w:type="spellEnd"/>
-      <w:r>
-        <w:rPr>
-          <w:rFonts w:asciiTheme="majorBidi" w:hAnsiTheme="majorBidi" w:cstheme="majorBidi"/>
-        </w:rPr>
-        <w:t>() — Exports reports as PDF or Excel files.</w:t>
+      <w:r>
+        <w:rPr>
+          <w:rFonts w:asciiTheme="majorBidi" w:hAnsiTheme="majorBidi" w:cstheme="majorBidi"/>
+        </w:rPr>
+        <w:t>exportReport() — Exports reports as PDF or Excel files.</w:t>
       </w:r>
     </w:p>
     <w:p>
@@ -5666,19 +5334,11 @@
           <w:rFonts w:asciiTheme="majorBidi" w:hAnsiTheme="majorBidi" w:cstheme="majorBidi"/>
         </w:rPr>
       </w:pPr>
-      <w:proofErr w:type="spellStart"/>
-      <w:r>
-        <w:rPr>
-          <w:rFonts w:asciiTheme="majorBidi" w:hAnsiTheme="majorBidi" w:cstheme="majorBidi"/>
-        </w:rPr>
-        <w:t>modelVersion</w:t>
-      </w:r>
-      <w:proofErr w:type="spellEnd"/>
-      <w:r>
-        <w:rPr>
-          <w:rFonts w:asciiTheme="majorBidi" w:hAnsiTheme="majorBidi" w:cstheme="majorBidi"/>
-        </w:rPr>
-        <w:t xml:space="preserve"> : string — Version of the AI model.</w:t>
+      <w:r>
+        <w:rPr>
+          <w:rFonts w:asciiTheme="majorBidi" w:hAnsiTheme="majorBidi" w:cstheme="majorBidi"/>
+        </w:rPr>
+        <w:t>modelVersion : string — Version of the AI model.</w:t>
       </w:r>
     </w:p>
     <w:p>
@@ -5694,19 +5354,11 @@
           <w:rFonts w:asciiTheme="majorBidi" w:hAnsiTheme="majorBidi" w:cstheme="majorBidi"/>
         </w:rPr>
       </w:pPr>
-      <w:proofErr w:type="spellStart"/>
-      <w:r>
-        <w:rPr>
-          <w:rFonts w:asciiTheme="majorBidi" w:hAnsiTheme="majorBidi" w:cstheme="majorBidi"/>
-        </w:rPr>
-        <w:t>lastTrained</w:t>
-      </w:r>
-      <w:proofErr w:type="spellEnd"/>
-      <w:r>
-        <w:rPr>
-          <w:rFonts w:asciiTheme="majorBidi" w:hAnsiTheme="majorBidi" w:cstheme="majorBidi"/>
-        </w:rPr>
-        <w:t xml:space="preserve"> : date — Date the model was last trained.</w:t>
+      <w:r>
+        <w:rPr>
+          <w:rFonts w:asciiTheme="majorBidi" w:hAnsiTheme="majorBidi" w:cstheme="majorBidi"/>
+        </w:rPr>
+        <w:t>lastTrained : date — Date the model was last trained.</w:t>
       </w:r>
     </w:p>
     <w:p>
@@ -5748,19 +5400,11 @@
           <w:rFonts w:asciiTheme="majorBidi" w:hAnsiTheme="majorBidi" w:cstheme="majorBidi"/>
         </w:rPr>
       </w:pPr>
-      <w:proofErr w:type="spellStart"/>
-      <w:r>
-        <w:rPr>
-          <w:rFonts w:asciiTheme="majorBidi" w:hAnsiTheme="majorBidi" w:cstheme="majorBidi"/>
-        </w:rPr>
-        <w:t>predictDeadline</w:t>
-      </w:r>
-      <w:proofErr w:type="spellEnd"/>
-      <w:r>
-        <w:rPr>
-          <w:rFonts w:asciiTheme="majorBidi" w:hAnsiTheme="majorBidi" w:cstheme="majorBidi"/>
-        </w:rPr>
-        <w:t>() — Predicts task completion times.</w:t>
+      <w:r>
+        <w:rPr>
+          <w:rFonts w:asciiTheme="majorBidi" w:hAnsiTheme="majorBidi" w:cstheme="majorBidi"/>
+        </w:rPr>
+        <w:t>predictDeadline() — Predicts task completion times.</w:t>
       </w:r>
     </w:p>
     <w:p>
@@ -5776,19 +5420,11 @@
           <w:rFonts w:asciiTheme="majorBidi" w:hAnsiTheme="majorBidi" w:cstheme="majorBidi"/>
         </w:rPr>
       </w:pPr>
-      <w:proofErr w:type="spellStart"/>
-      <w:r>
-        <w:rPr>
-          <w:rFonts w:asciiTheme="majorBidi" w:hAnsiTheme="majorBidi" w:cstheme="majorBidi"/>
-        </w:rPr>
-        <w:t>forecastVelocity</w:t>
-      </w:r>
-      <w:proofErr w:type="spellEnd"/>
-      <w:r>
-        <w:rPr>
-          <w:rFonts w:asciiTheme="majorBidi" w:hAnsiTheme="majorBidi" w:cstheme="majorBidi"/>
-        </w:rPr>
-        <w:t>() — Forecasts sprint completion trends.</w:t>
+      <w:r>
+        <w:rPr>
+          <w:rFonts w:asciiTheme="majorBidi" w:hAnsiTheme="majorBidi" w:cstheme="majorBidi"/>
+        </w:rPr>
+        <w:t>forecastVelocity() — Forecasts sprint completion trends.</w:t>
       </w:r>
     </w:p>
     <w:p>
@@ -5804,19 +5440,11 @@
           <w:rFonts w:asciiTheme="majorBidi" w:hAnsiTheme="majorBidi" w:cstheme="majorBidi"/>
         </w:rPr>
       </w:pPr>
-      <w:proofErr w:type="spellStart"/>
-      <w:r>
-        <w:rPr>
-          <w:rFonts w:asciiTheme="majorBidi" w:hAnsiTheme="majorBidi" w:cstheme="majorBidi"/>
-        </w:rPr>
-        <w:t>analyzeRisk</w:t>
-      </w:r>
-      <w:proofErr w:type="spellEnd"/>
-      <w:r>
-        <w:rPr>
-          <w:rFonts w:asciiTheme="majorBidi" w:hAnsiTheme="majorBidi" w:cstheme="majorBidi"/>
-        </w:rPr>
-        <w:t>() — Detects risks based on communication and data patterns.</w:t>
+      <w:r>
+        <w:rPr>
+          <w:rFonts w:asciiTheme="majorBidi" w:hAnsiTheme="majorBidi" w:cstheme="majorBidi"/>
+        </w:rPr>
+        <w:t>analyzeRisk() — Detects risks based on communication and data patterns.</w:t>
       </w:r>
     </w:p>
     <w:p>
@@ -5872,6 +5500,7 @@
         <w:rPr>
           <w:rFonts w:asciiTheme="majorBidi" w:hAnsiTheme="majorBidi" w:cstheme="majorBidi"/>
         </w:rPr>
+        <w:lastRenderedPageBreak/>
         <w:t>1 association with Project (provides project-level insights).</w:t>
       </w:r>
     </w:p>
@@ -5931,7 +5560,6 @@
         <w:rPr>
           <w:rFonts w:asciiTheme="majorBidi" w:hAnsiTheme="majorBidi" w:cstheme="majorBidi"/>
         </w:rPr>
-        <w:lastRenderedPageBreak/>
         <w:t>Attributes:</w:t>
       </w:r>
     </w:p>
@@ -5948,19 +5576,11 @@
           <w:rFonts w:asciiTheme="majorBidi" w:hAnsiTheme="majorBidi" w:cstheme="majorBidi"/>
         </w:rPr>
       </w:pPr>
-      <w:proofErr w:type="spellStart"/>
-      <w:r>
-        <w:rPr>
-          <w:rFonts w:asciiTheme="majorBidi" w:hAnsiTheme="majorBidi" w:cstheme="majorBidi"/>
-        </w:rPr>
-        <w:t>integrationID</w:t>
-      </w:r>
-      <w:proofErr w:type="spellEnd"/>
-      <w:r>
-        <w:rPr>
-          <w:rFonts w:asciiTheme="majorBidi" w:hAnsiTheme="majorBidi" w:cstheme="majorBidi"/>
-        </w:rPr>
-        <w:t xml:space="preserve"> : int — Unique integration record.</w:t>
+      <w:r>
+        <w:rPr>
+          <w:rFonts w:asciiTheme="majorBidi" w:hAnsiTheme="majorBidi" w:cstheme="majorBidi"/>
+        </w:rPr>
+        <w:t>integrationID : int — Unique integration record.</w:t>
       </w:r>
     </w:p>
     <w:p>
@@ -5976,19 +5596,11 @@
           <w:rFonts w:asciiTheme="majorBidi" w:hAnsiTheme="majorBidi" w:cstheme="majorBidi"/>
         </w:rPr>
       </w:pPr>
-      <w:proofErr w:type="spellStart"/>
-      <w:r>
-        <w:rPr>
-          <w:rFonts w:asciiTheme="majorBidi" w:hAnsiTheme="majorBidi" w:cstheme="majorBidi"/>
-        </w:rPr>
-        <w:t>serviceName</w:t>
-      </w:r>
-      <w:proofErr w:type="spellEnd"/>
-      <w:r>
-        <w:rPr>
-          <w:rFonts w:asciiTheme="majorBidi" w:hAnsiTheme="majorBidi" w:cstheme="majorBidi"/>
-        </w:rPr>
-        <w:t xml:space="preserve"> : string — Name of the connected service.</w:t>
+      <w:r>
+        <w:rPr>
+          <w:rFonts w:asciiTheme="majorBidi" w:hAnsiTheme="majorBidi" w:cstheme="majorBidi"/>
+        </w:rPr>
+        <w:t>serviceName : string — Name of the connected service.</w:t>
       </w:r>
     </w:p>
     <w:p>
@@ -6004,19 +5616,11 @@
           <w:rFonts w:asciiTheme="majorBidi" w:hAnsiTheme="majorBidi" w:cstheme="majorBidi"/>
         </w:rPr>
       </w:pPr>
-      <w:proofErr w:type="spellStart"/>
-      <w:r>
-        <w:rPr>
-          <w:rFonts w:asciiTheme="majorBidi" w:hAnsiTheme="majorBidi" w:cstheme="majorBidi"/>
-        </w:rPr>
-        <w:t>apiKey</w:t>
-      </w:r>
-      <w:proofErr w:type="spellEnd"/>
-      <w:r>
-        <w:rPr>
-          <w:rFonts w:asciiTheme="majorBidi" w:hAnsiTheme="majorBidi" w:cstheme="majorBidi"/>
-        </w:rPr>
-        <w:t xml:space="preserve"> : string — Authentication key for the integration.</w:t>
+      <w:r>
+        <w:rPr>
+          <w:rFonts w:asciiTheme="majorBidi" w:hAnsiTheme="majorBidi" w:cstheme="majorBidi"/>
+        </w:rPr>
+        <w:t>apiKey : string — Authentication key for the integration.</w:t>
       </w:r>
     </w:p>
     <w:p>
@@ -6048,19 +5652,11 @@
           <w:rFonts w:asciiTheme="majorBidi" w:hAnsiTheme="majorBidi" w:cstheme="majorBidi"/>
         </w:rPr>
       </w:pPr>
-      <w:proofErr w:type="spellStart"/>
-      <w:r>
-        <w:rPr>
-          <w:rFonts w:asciiTheme="majorBidi" w:hAnsiTheme="majorBidi" w:cstheme="majorBidi"/>
-        </w:rPr>
-        <w:t>syncData</w:t>
-      </w:r>
-      <w:proofErr w:type="spellEnd"/>
-      <w:r>
-        <w:rPr>
-          <w:rFonts w:asciiTheme="majorBidi" w:hAnsiTheme="majorBidi" w:cstheme="majorBidi"/>
-        </w:rPr>
-        <w:t>() — Syncs commits, messages, or files.</w:t>
+      <w:r>
+        <w:rPr>
+          <w:rFonts w:asciiTheme="majorBidi" w:hAnsiTheme="majorBidi" w:cstheme="majorBidi"/>
+        </w:rPr>
+        <w:t>syncData() — Syncs commits, messages, or files.</w:t>
       </w:r>
     </w:p>
     <w:p>
@@ -6076,19 +5672,11 @@
           <w:rFonts w:asciiTheme="majorBidi" w:hAnsiTheme="majorBidi" w:cstheme="majorBidi"/>
         </w:rPr>
       </w:pPr>
-      <w:proofErr w:type="spellStart"/>
-      <w:r>
-        <w:rPr>
-          <w:rFonts w:asciiTheme="majorBidi" w:hAnsiTheme="majorBidi" w:cstheme="majorBidi"/>
-        </w:rPr>
-        <w:t>fetchData</w:t>
-      </w:r>
-      <w:proofErr w:type="spellEnd"/>
-      <w:r>
-        <w:rPr>
-          <w:rFonts w:asciiTheme="majorBidi" w:hAnsiTheme="majorBidi" w:cstheme="majorBidi"/>
-        </w:rPr>
-        <w:t>() — Retrieves information from integrated platforms.</w:t>
+      <w:r>
+        <w:rPr>
+          <w:rFonts w:asciiTheme="majorBidi" w:hAnsiTheme="majorBidi" w:cstheme="majorBidi"/>
+        </w:rPr>
+        <w:t>fetchData() — Retrieves information from integrated platforms.</w:t>
       </w:r>
     </w:p>
     <w:p>
@@ -6124,21 +5712,7 @@
         <w:rPr>
           <w:rFonts w:asciiTheme="majorBidi" w:hAnsiTheme="majorBidi" w:cstheme="majorBidi"/>
         </w:rPr>
-        <w:t xml:space="preserve">1..* association with </w:t>
-      </w:r>
-      <w:proofErr w:type="spellStart"/>
-      <w:r>
-        <w:rPr>
-          <w:rFonts w:asciiTheme="majorBidi" w:hAnsiTheme="majorBidi" w:cstheme="majorBidi"/>
-        </w:rPr>
-        <w:t>FileAttachment</w:t>
-      </w:r>
-      <w:proofErr w:type="spellEnd"/>
-      <w:r>
-        <w:rPr>
-          <w:rFonts w:asciiTheme="majorBidi" w:hAnsiTheme="majorBidi" w:cstheme="majorBidi"/>
-        </w:rPr>
-        <w:t xml:space="preserve"> (Google Drive).</w:t>
+        <w:t>1..* association with FileAttachment (Google Drive).</w:t>
       </w:r>
     </w:p>
     <w:p>
@@ -6210,18 +5784,8 @@
           <w:b/>
           <w:bCs/>
         </w:rPr>
-        <w:t xml:space="preserve">8. </w:t>
-      </w:r>
-      <w:proofErr w:type="spellStart"/>
-      <w:r>
-        <w:rPr>
-          <w:rFonts w:asciiTheme="majorBidi" w:hAnsiTheme="majorBidi" w:cstheme="majorBidi"/>
-          <w:b/>
-          <w:bCs/>
-        </w:rPr>
-        <w:t>FileAttachment</w:t>
-      </w:r>
-      <w:proofErr w:type="spellEnd"/>
+        <w:t>8. FileAttachment</w:t>
+      </w:r>
     </w:p>
     <w:p>
       <w:pPr>
@@ -6275,19 +5839,11 @@
           <w:rFonts w:asciiTheme="majorBidi" w:hAnsiTheme="majorBidi" w:cstheme="majorBidi"/>
         </w:rPr>
       </w:pPr>
-      <w:proofErr w:type="spellStart"/>
-      <w:r>
-        <w:rPr>
-          <w:rFonts w:asciiTheme="majorBidi" w:hAnsiTheme="majorBidi" w:cstheme="majorBidi"/>
-        </w:rPr>
-        <w:t>fileID</w:t>
-      </w:r>
-      <w:proofErr w:type="spellEnd"/>
-      <w:r>
-        <w:rPr>
-          <w:rFonts w:asciiTheme="majorBidi" w:hAnsiTheme="majorBidi" w:cstheme="majorBidi"/>
-        </w:rPr>
-        <w:t xml:space="preserve"> : int — Unique identifier.</w:t>
+      <w:r>
+        <w:rPr>
+          <w:rFonts w:asciiTheme="majorBidi" w:hAnsiTheme="majorBidi" w:cstheme="majorBidi"/>
+        </w:rPr>
+        <w:t>fileID : int — Unique identifier.</w:t>
       </w:r>
     </w:p>
     <w:p>
@@ -6303,19 +5859,11 @@
           <w:rFonts w:asciiTheme="majorBidi" w:hAnsiTheme="majorBidi" w:cstheme="majorBidi"/>
         </w:rPr>
       </w:pPr>
-      <w:proofErr w:type="spellStart"/>
-      <w:r>
-        <w:rPr>
-          <w:rFonts w:asciiTheme="majorBidi" w:hAnsiTheme="majorBidi" w:cstheme="majorBidi"/>
-        </w:rPr>
-        <w:t>fileName</w:t>
-      </w:r>
-      <w:proofErr w:type="spellEnd"/>
-      <w:r>
-        <w:rPr>
-          <w:rFonts w:asciiTheme="majorBidi" w:hAnsiTheme="majorBidi" w:cstheme="majorBidi"/>
-        </w:rPr>
-        <w:t xml:space="preserve"> : string — File name.</w:t>
+      <w:r>
+        <w:rPr>
+          <w:rFonts w:asciiTheme="majorBidi" w:hAnsiTheme="majorBidi" w:cstheme="majorBidi"/>
+        </w:rPr>
+        <w:t>fileName : string — File name.</w:t>
       </w:r>
     </w:p>
     <w:p>
@@ -6331,19 +5879,11 @@
           <w:rFonts w:asciiTheme="majorBidi" w:hAnsiTheme="majorBidi" w:cstheme="majorBidi"/>
         </w:rPr>
       </w:pPr>
-      <w:proofErr w:type="spellStart"/>
-      <w:r>
-        <w:rPr>
-          <w:rFonts w:asciiTheme="majorBidi" w:hAnsiTheme="majorBidi" w:cstheme="majorBidi"/>
-        </w:rPr>
-        <w:t>fileURL</w:t>
-      </w:r>
-      <w:proofErr w:type="spellEnd"/>
-      <w:r>
-        <w:rPr>
-          <w:rFonts w:asciiTheme="majorBidi" w:hAnsiTheme="majorBidi" w:cstheme="majorBidi"/>
-        </w:rPr>
-        <w:t xml:space="preserve"> : string — Cloud or local storage link.</w:t>
+      <w:r>
+        <w:rPr>
+          <w:rFonts w:asciiTheme="majorBidi" w:hAnsiTheme="majorBidi" w:cstheme="majorBidi"/>
+        </w:rPr>
+        <w:t>fileURL : string — Cloud or local storage link.</w:t>
       </w:r>
     </w:p>
     <w:p>
@@ -6375,19 +5915,11 @@
           <w:rFonts w:asciiTheme="majorBidi" w:hAnsiTheme="majorBidi" w:cstheme="majorBidi"/>
         </w:rPr>
       </w:pPr>
-      <w:proofErr w:type="spellStart"/>
-      <w:r>
-        <w:rPr>
-          <w:rFonts w:asciiTheme="majorBidi" w:hAnsiTheme="majorBidi" w:cstheme="majorBidi"/>
-        </w:rPr>
-        <w:t>uploadFile</w:t>
-      </w:r>
-      <w:proofErr w:type="spellEnd"/>
-      <w:r>
-        <w:rPr>
-          <w:rFonts w:asciiTheme="majorBidi" w:hAnsiTheme="majorBidi" w:cstheme="majorBidi"/>
-        </w:rPr>
-        <w:t>() — Uploads a file to the system.</w:t>
+      <w:r>
+        <w:rPr>
+          <w:rFonts w:asciiTheme="majorBidi" w:hAnsiTheme="majorBidi" w:cstheme="majorBidi"/>
+        </w:rPr>
+        <w:t>uploadFile() — Uploads a file to the system.</w:t>
       </w:r>
     </w:p>
     <w:p>
@@ -6403,19 +5935,11 @@
           <w:rFonts w:asciiTheme="majorBidi" w:hAnsiTheme="majorBidi" w:cstheme="majorBidi"/>
         </w:rPr>
       </w:pPr>
-      <w:proofErr w:type="spellStart"/>
-      <w:r>
-        <w:rPr>
-          <w:rFonts w:asciiTheme="majorBidi" w:hAnsiTheme="majorBidi" w:cstheme="majorBidi"/>
-        </w:rPr>
-        <w:t>shareFile</w:t>
-      </w:r>
-      <w:proofErr w:type="spellEnd"/>
-      <w:r>
-        <w:rPr>
-          <w:rFonts w:asciiTheme="majorBidi" w:hAnsiTheme="majorBidi" w:cstheme="majorBidi"/>
-        </w:rPr>
-        <w:t>() — Shares the file with other team members.</w:t>
+      <w:r>
+        <w:rPr>
+          <w:rFonts w:asciiTheme="majorBidi" w:hAnsiTheme="majorBidi" w:cstheme="majorBidi"/>
+        </w:rPr>
+        <w:t>shareFile() — Shares the file with other team members.</w:t>
       </w:r>
     </w:p>
     <w:p>
@@ -6546,19 +6070,11 @@
           <w:rFonts w:asciiTheme="majorBidi" w:hAnsiTheme="majorBidi" w:cstheme="majorBidi"/>
         </w:rPr>
       </w:pPr>
-      <w:proofErr w:type="spellStart"/>
-      <w:r>
-        <w:rPr>
-          <w:rFonts w:asciiTheme="majorBidi" w:hAnsiTheme="majorBidi" w:cstheme="majorBidi"/>
-        </w:rPr>
-        <w:t>notificationID</w:t>
-      </w:r>
-      <w:proofErr w:type="spellEnd"/>
-      <w:r>
-        <w:rPr>
-          <w:rFonts w:asciiTheme="majorBidi" w:hAnsiTheme="majorBidi" w:cstheme="majorBidi"/>
-        </w:rPr>
-        <w:t xml:space="preserve"> : int — Unique notification ID.</w:t>
+      <w:r>
+        <w:rPr>
+          <w:rFonts w:asciiTheme="majorBidi" w:hAnsiTheme="majorBidi" w:cstheme="majorBidi"/>
+        </w:rPr>
+        <w:t>notificationID : int — Unique notification ID.</w:t>
       </w:r>
     </w:p>
     <w:p>
@@ -6660,19 +6176,11 @@
           <w:rFonts w:asciiTheme="majorBidi" w:hAnsiTheme="majorBidi" w:cstheme="majorBidi"/>
         </w:rPr>
       </w:pPr>
-      <w:proofErr w:type="spellStart"/>
-      <w:r>
-        <w:rPr>
-          <w:rFonts w:asciiTheme="majorBidi" w:hAnsiTheme="majorBidi" w:cstheme="majorBidi"/>
-        </w:rPr>
-        <w:t>sendNotification</w:t>
-      </w:r>
-      <w:proofErr w:type="spellEnd"/>
-      <w:r>
-        <w:rPr>
-          <w:rFonts w:asciiTheme="majorBidi" w:hAnsiTheme="majorBidi" w:cstheme="majorBidi"/>
-        </w:rPr>
-        <w:t>() — Delivers the notification.</w:t>
+      <w:r>
+        <w:rPr>
+          <w:rFonts w:asciiTheme="majorBidi" w:hAnsiTheme="majorBidi" w:cstheme="majorBidi"/>
+        </w:rPr>
+        <w:t>sendNotification() — Delivers the notification.</w:t>
       </w:r>
     </w:p>
     <w:p>
@@ -6688,19 +6196,11 @@
           <w:rFonts w:asciiTheme="majorBidi" w:hAnsiTheme="majorBidi" w:cstheme="majorBidi"/>
         </w:rPr>
       </w:pPr>
-      <w:proofErr w:type="spellStart"/>
-      <w:r>
-        <w:rPr>
-          <w:rFonts w:asciiTheme="majorBidi" w:hAnsiTheme="majorBidi" w:cstheme="majorBidi"/>
-        </w:rPr>
-        <w:t>markAsRead</w:t>
-      </w:r>
-      <w:proofErr w:type="spellEnd"/>
-      <w:r>
-        <w:rPr>
-          <w:rFonts w:asciiTheme="majorBidi" w:hAnsiTheme="majorBidi" w:cstheme="majorBidi"/>
-        </w:rPr>
-        <w:t>() — Marks it as viewed by the user.</w:t>
+      <w:r>
+        <w:rPr>
+          <w:rFonts w:asciiTheme="majorBidi" w:hAnsiTheme="majorBidi" w:cstheme="majorBidi"/>
+        </w:rPr>
+        <w:t>markAsRead() — Marks it as viewed by the user.</w:t>
       </w:r>
     </w:p>
     <w:p>
@@ -6821,7 +6321,6 @@
           <w:szCs w:val="28"/>
           <w:lang w:val="en-US" w:bidi="ar-EG"/>
         </w:rPr>
-        <w:lastRenderedPageBreak/>
         <w:t xml:space="preserve">4.2.3 Sequence Diagrams </w:t>
       </w:r>
     </w:p>
@@ -6914,23 +6413,7 @@
           <w:rFonts w:asciiTheme="majorBidi" w:hAnsiTheme="majorBidi" w:cstheme="majorBidi"/>
           <w:lang w:val="en-US" w:bidi="ar-EG"/>
         </w:rPr>
-        <w:t xml:space="preserve">The process begins when the User clicks "Sign in with Google" (Step 1). The </w:t>
-      </w:r>
-      <w:proofErr w:type="spellStart"/>
-      <w:r>
-        <w:rPr>
-          <w:rFonts w:asciiTheme="majorBidi" w:hAnsiTheme="majorBidi" w:cstheme="majorBidi"/>
-          <w:lang w:val="en-US" w:bidi="ar-EG"/>
-        </w:rPr>
-        <w:t>InAuthController</w:t>
-      </w:r>
-      <w:proofErr w:type="spellEnd"/>
-      <w:r>
-        <w:rPr>
-          <w:rFonts w:asciiTheme="majorBidi" w:hAnsiTheme="majorBidi" w:cstheme="majorBidi"/>
-          <w:lang w:val="en-US" w:bidi="ar-EG"/>
-        </w:rPr>
-        <w:t xml:space="preserve"> handles the request (Step 2) and redirects the user to the Google Login Page on the Auth Server (Step 3). After the user authenticates and grants consent (Step 5), the Auth Server redirects back with an Authorization Code (Step 6).</w:t>
+        <w:t>The process begins when the User clicks "Sign in with Google" (Step 1). The InAuthController handles the request (Step 2) and redirects the user to the Google Login Page on the Auth Server (Step 3). After the user authenticates and grants consent (Step 5), the Auth Server redirects back with an Authorization Code (Step 6).</w:t>
       </w:r>
       <w:r>
         <w:rPr>
@@ -6945,87 +6428,7 @@
           <w:rFonts w:asciiTheme="majorBidi" w:hAnsiTheme="majorBidi" w:cstheme="majorBidi"/>
           <w:lang w:val="en-US" w:bidi="ar-EG"/>
         </w:rPr>
-        <w:t xml:space="preserve">The </w:t>
-      </w:r>
-      <w:proofErr w:type="spellStart"/>
-      <w:r>
-        <w:rPr>
-          <w:rFonts w:asciiTheme="majorBidi" w:hAnsiTheme="majorBidi" w:cstheme="majorBidi"/>
-          <w:lang w:val="en-US" w:bidi="ar-EG"/>
-        </w:rPr>
-        <w:t>InAuthService</w:t>
-      </w:r>
-      <w:proofErr w:type="spellEnd"/>
-      <w:r>
-        <w:rPr>
-          <w:rFonts w:asciiTheme="majorBidi" w:hAnsiTheme="majorBidi" w:cstheme="majorBidi"/>
-          <w:lang w:val="en-US" w:bidi="ar-EG"/>
-        </w:rPr>
-        <w:t xml:space="preserve"> then securely exchanges this code for an Access Token and ID Token (Steps 7 &amp; 8) and validates the ID Token to get user data (Step 9). The </w:t>
-      </w:r>
-      <w:proofErr w:type="spellStart"/>
-      <w:r>
-        <w:rPr>
-          <w:rFonts w:asciiTheme="majorBidi" w:hAnsiTheme="majorBidi" w:cstheme="majorBidi"/>
-          <w:lang w:val="en-US" w:bidi="ar-EG"/>
-        </w:rPr>
-        <w:t>InAuthModel</w:t>
-      </w:r>
-      <w:proofErr w:type="spellEnd"/>
-      <w:r>
-        <w:rPr>
-          <w:rFonts w:asciiTheme="majorBidi" w:hAnsiTheme="majorBidi" w:cstheme="majorBidi"/>
-          <w:lang w:val="en-US" w:bidi="ar-EG"/>
-        </w:rPr>
-        <w:t xml:space="preserve"> checks if the user exists in the </w:t>
-      </w:r>
-      <w:proofErr w:type="spellStart"/>
-      <w:r>
-        <w:rPr>
-          <w:rFonts w:asciiTheme="majorBidi" w:hAnsiTheme="majorBidi" w:cstheme="majorBidi"/>
-          <w:lang w:val="en-US" w:bidi="ar-EG"/>
-        </w:rPr>
-        <w:t>InUserDB</w:t>
-      </w:r>
-      <w:proofErr w:type="spellEnd"/>
-      <w:r>
-        <w:rPr>
-          <w:rFonts w:asciiTheme="majorBidi" w:hAnsiTheme="majorBidi" w:cstheme="majorBidi"/>
-          <w:lang w:val="en-US" w:bidi="ar-EG"/>
-        </w:rPr>
-        <w:t xml:space="preserve"> (Step 10). New users have a record created (Step 11), while existing users are found (Step 11). Finally, the </w:t>
-      </w:r>
-      <w:proofErr w:type="spellStart"/>
-      <w:r>
-        <w:rPr>
-          <w:rFonts w:asciiTheme="majorBidi" w:hAnsiTheme="majorBidi" w:cstheme="majorBidi"/>
-          <w:lang w:val="en-US" w:bidi="ar-EG"/>
-        </w:rPr>
-        <w:t>InAuthController</w:t>
-      </w:r>
-      <w:proofErr w:type="spellEnd"/>
-      <w:r>
-        <w:rPr>
-          <w:rFonts w:asciiTheme="majorBidi" w:hAnsiTheme="majorBidi" w:cstheme="majorBidi"/>
-          <w:lang w:val="en-US" w:bidi="ar-EG"/>
-        </w:rPr>
-        <w:t xml:space="preserve"> creates a User Session and Application Session (Steps 12 &amp; 13), redirects to the Home Page (Step 14), and the user sees the </w:t>
-      </w:r>
-      <w:proofErr w:type="gramStart"/>
-      <w:r>
-        <w:rPr>
-          <w:rFonts w:asciiTheme="majorBidi" w:hAnsiTheme="majorBidi" w:cstheme="majorBidi"/>
-          <w:lang w:val="en-US" w:bidi="ar-EG"/>
-        </w:rPr>
-        <w:t>login</w:t>
-      </w:r>
-      <w:proofErr w:type="gramEnd"/>
-      <w:r>
-        <w:rPr>
-          <w:rFonts w:asciiTheme="majorBidi" w:hAnsiTheme="majorBidi" w:cstheme="majorBidi"/>
-          <w:lang w:val="en-US" w:bidi="ar-EG"/>
-        </w:rPr>
-        <w:t xml:space="preserve"> successful, authenticated view (Step 15).</w:t>
+        <w:t>The InAuthService then securely exchanges this code for an Access Token and ID Token (Steps 7 &amp; 8) and validates the ID Token to get user data (Step 9). The InAuthModel checks if the user exists in the InUserDB (Step 10). New users have a record created (Step 11), while existing users are found (Step 11). Finally, the InAuthController creates a User Session and Application Session (Steps 12 &amp; 13), redirects to the Home Page (Step 14), and the user sees the login successful, authenticated view (Step 15).</w:t>
       </w:r>
     </w:p>
     <w:p>
@@ -7116,7 +6519,6 @@
           <w:szCs w:val="28"/>
           <w:lang w:val="en-US" w:bidi="ar-EG"/>
         </w:rPr>
-        <w:lastRenderedPageBreak/>
         <w:t>Second: Task creation, editing, and assignment:</w:t>
       </w:r>
     </w:p>
@@ -7199,23 +6601,7 @@
           <w:rFonts w:asciiTheme="majorBidi" w:hAnsiTheme="majorBidi" w:cstheme="majorBidi"/>
           <w:lang w:val="en-US" w:bidi="ar-EG"/>
         </w:rPr>
-        <w:t xml:space="preserve">In the creation phase, the Project Manager submits a new task via a Frontend POST request, which the </w:t>
-      </w:r>
-      <w:proofErr w:type="spellStart"/>
-      <w:r>
-        <w:rPr>
-          <w:rFonts w:asciiTheme="majorBidi" w:hAnsiTheme="majorBidi" w:cstheme="majorBidi"/>
-          <w:lang w:val="en-US" w:bidi="ar-EG"/>
-        </w:rPr>
-        <w:t>Backend's</w:t>
-      </w:r>
-      <w:proofErr w:type="spellEnd"/>
-      <w:r>
-        <w:rPr>
-          <w:rFonts w:asciiTheme="majorBidi" w:hAnsiTheme="majorBidi" w:cstheme="majorBidi"/>
-          <w:lang w:val="en-US" w:bidi="ar-EG"/>
-        </w:rPr>
-        <w:t xml:space="preserve"> Controller and Task Service/Logic validate and then process by executing an INSERT query in the Database (DB); critically, a Notification Service is then triggered to send an assignment alert to the Developer/Team Member before the Frontend confirms the task's successful creation. In the subsequent editing phase, the Developer submits an update (like changing the status or deadline) via a PUT request; the Task Service verifies the user's permission and task existence against the DB, executes an UPDATE query, and upon success, the Frontend confirms the change, illustrating a clear, secure, and sequential separation of concerns among the system components.</w:t>
+        <w:t>In the creation phase, the Project Manager submits a new task via a Frontend POST request, which the Backend's Controller and Task Service/Logic validate and then process by executing an INSERT query in the Database (DB); critically, a Notification Service is then triggered to send an assignment alert to the Developer/Team Member before the Frontend confirms the task's successful creation. In the subsequent editing phase, the Developer submits an update (like changing the status or deadline) via a PUT request; the Task Service verifies the user's permission and task existence against the DB, executes an UPDATE query, and upon success, the Frontend confirms the change, illustrating a clear, secure, and sequential separation of concerns among the system components.</w:t>
       </w:r>
     </w:p>
     <w:p>
@@ -7289,7 +6675,6 @@
           <w:rFonts w:asciiTheme="majorBidi" w:hAnsiTheme="majorBidi" w:cstheme="majorBidi"/>
           <w:lang w:val="en-US" w:bidi="ar-EG"/>
         </w:rPr>
-        <w:lastRenderedPageBreak/>
         <w:t>Third</w:t>
       </w:r>
       <w:r>
@@ -7325,6 +6710,7 @@
           <w:szCs w:val="28"/>
           <w:lang w:val="en-US" w:bidi="ar-EG"/>
         </w:rPr>
+        <w:lastRenderedPageBreak/>
         <w:drawing>
           <wp:inline distT="0" distB="0" distL="0" distR="0" wp14:anchorId="08221017" wp14:editId="1CD467EC">
             <wp:extent cx="6338455" cy="7526655"/>
@@ -7522,247 +6908,7 @@
           <w:rFonts w:asciiTheme="majorBidi" w:hAnsiTheme="majorBidi" w:cstheme="majorBidi"/>
           <w:lang w:val="en-US" w:bidi="ar-EG"/>
         </w:rPr>
-        <w:t xml:space="preserve">This sequence diagram illustrates the workflow for an Administrator granting a new permission set to a Project Manager (PM), emphasizing permission checks and event-driven updates in a secure RBAC (Role-Based Access Control) system. The process begins with the Administrator requesting the permission change via </w:t>
-      </w:r>
-      <w:proofErr w:type="gramStart"/>
-      <w:r>
-        <w:rPr>
-          <w:rFonts w:asciiTheme="majorBidi" w:hAnsiTheme="majorBidi" w:cstheme="majorBidi"/>
-          <w:lang w:val="en-US" w:bidi="ar-EG"/>
-        </w:rPr>
-        <w:t>the View</w:t>
-      </w:r>
-      <w:proofErr w:type="gramEnd"/>
-      <w:r>
-        <w:rPr>
-          <w:rFonts w:asciiTheme="majorBidi" w:hAnsiTheme="majorBidi" w:cstheme="majorBidi"/>
-          <w:lang w:val="en-US" w:bidi="ar-EG"/>
-        </w:rPr>
-        <w:t xml:space="preserve"> (</w:t>
-      </w:r>
-      <w:proofErr w:type="spellStart"/>
-      <w:r>
-        <w:rPr>
-          <w:rFonts w:asciiTheme="majorBidi" w:hAnsiTheme="majorBidi" w:cstheme="majorBidi"/>
-          <w:lang w:val="en-US" w:bidi="ar-EG"/>
-        </w:rPr>
-        <w:t>ClientUI</w:t>
-      </w:r>
-      <w:proofErr w:type="spellEnd"/>
-      <w:r>
-        <w:rPr>
-          <w:rFonts w:asciiTheme="majorBidi" w:hAnsiTheme="majorBidi" w:cstheme="majorBidi"/>
-          <w:lang w:val="en-US" w:bidi="ar-EG"/>
-        </w:rPr>
-        <w:t>), which sends a POST request to the Controller (</w:t>
-      </w:r>
-      <w:proofErr w:type="spellStart"/>
-      <w:r>
-        <w:rPr>
-          <w:rFonts w:asciiTheme="majorBidi" w:hAnsiTheme="majorBidi" w:cstheme="majorBidi"/>
-          <w:lang w:val="en-US" w:bidi="ar-EG"/>
-        </w:rPr>
-        <w:t>APIGateway</w:t>
-      </w:r>
-      <w:proofErr w:type="spellEnd"/>
-      <w:r>
-        <w:rPr>
-          <w:rFonts w:asciiTheme="majorBidi" w:hAnsiTheme="majorBidi" w:cstheme="majorBidi"/>
-          <w:lang w:val="en-US" w:bidi="ar-EG"/>
-        </w:rPr>
-        <w:t>). The Controller's first action is to request the Model (</w:t>
-      </w:r>
-      <w:proofErr w:type="spellStart"/>
-      <w:r>
-        <w:rPr>
-          <w:rFonts w:asciiTheme="majorBidi" w:hAnsiTheme="majorBidi" w:cstheme="majorBidi"/>
-          <w:lang w:val="en-US" w:bidi="ar-EG"/>
-        </w:rPr>
-        <w:t>ResourceAuthSvc</w:t>
-      </w:r>
-      <w:proofErr w:type="spellEnd"/>
-      <w:r>
-        <w:rPr>
-          <w:rFonts w:asciiTheme="majorBidi" w:hAnsiTheme="majorBidi" w:cstheme="majorBidi"/>
-          <w:lang w:val="en-US" w:bidi="ar-EG"/>
-        </w:rPr>
-        <w:t xml:space="preserve">) </w:t>
-      </w:r>
-      <w:proofErr w:type="gramStart"/>
-      <w:r>
-        <w:rPr>
-          <w:rFonts w:asciiTheme="majorBidi" w:hAnsiTheme="majorBidi" w:cstheme="majorBidi"/>
-          <w:lang w:val="en-US" w:bidi="ar-EG"/>
-        </w:rPr>
-        <w:t>to CHECK</w:t>
-      </w:r>
-      <w:proofErr w:type="gramEnd"/>
-      <w:r>
-        <w:rPr>
-          <w:rFonts w:asciiTheme="majorBidi" w:hAnsiTheme="majorBidi" w:cstheme="majorBidi"/>
-          <w:lang w:val="en-US" w:bidi="ar-EG"/>
-        </w:rPr>
-        <w:t xml:space="preserve">_PERMISSION for the Administrator to perform the </w:t>
-      </w:r>
-      <w:proofErr w:type="spellStart"/>
-      <w:r>
-        <w:rPr>
-          <w:rFonts w:asciiTheme="majorBidi" w:hAnsiTheme="majorBidi" w:cstheme="majorBidi"/>
-          <w:lang w:val="en-US" w:bidi="ar-EG"/>
-        </w:rPr>
-        <w:t>admin:manage_rbac</w:t>
-      </w:r>
-      <w:proofErr w:type="spellEnd"/>
-      <w:r>
-        <w:rPr>
-          <w:rFonts w:asciiTheme="majorBidi" w:hAnsiTheme="majorBidi" w:cstheme="majorBidi"/>
-          <w:lang w:val="en-US" w:bidi="ar-EG"/>
-        </w:rPr>
-        <w:t xml:space="preserve"> action. If </w:t>
-      </w:r>
-      <w:proofErr w:type="gramStart"/>
-      <w:r>
-        <w:rPr>
-          <w:rFonts w:asciiTheme="majorBidi" w:hAnsiTheme="majorBidi" w:cstheme="majorBidi"/>
-          <w:lang w:val="en-US" w:bidi="ar-EG"/>
-        </w:rPr>
-        <w:t>the permission</w:t>
-      </w:r>
-      <w:proofErr w:type="gramEnd"/>
-      <w:r>
-        <w:rPr>
-          <w:rFonts w:asciiTheme="majorBidi" w:hAnsiTheme="majorBidi" w:cstheme="majorBidi"/>
-          <w:lang w:val="en-US" w:bidi="ar-EG"/>
-        </w:rPr>
-        <w:t xml:space="preserve"> is denied, the system immediately returns a 403 Forbidden error. If permission is granted, the </w:t>
-      </w:r>
-      <w:proofErr w:type="spellStart"/>
-      <w:r>
-        <w:rPr>
-          <w:rFonts w:asciiTheme="majorBidi" w:hAnsiTheme="majorBidi" w:cstheme="majorBidi"/>
-          <w:lang w:val="en-US" w:bidi="ar-EG"/>
-        </w:rPr>
-        <w:t>ResourceAuthSvc</w:t>
-      </w:r>
-      <w:proofErr w:type="spellEnd"/>
-      <w:r>
-        <w:rPr>
-          <w:rFonts w:asciiTheme="majorBidi" w:hAnsiTheme="majorBidi" w:cstheme="majorBidi"/>
-          <w:lang w:val="en-US" w:bidi="ar-EG"/>
-        </w:rPr>
-        <w:t xml:space="preserve"> retrieves the PM's Current Permissions from the </w:t>
-      </w:r>
-      <w:proofErr w:type="spellStart"/>
-      <w:r>
-        <w:rPr>
-          <w:rFonts w:asciiTheme="majorBidi" w:hAnsiTheme="majorBidi" w:cstheme="majorBidi"/>
-          <w:lang w:val="en-US" w:bidi="ar-EG"/>
-        </w:rPr>
-        <w:t>AuthDB</w:t>
-      </w:r>
-      <w:proofErr w:type="spellEnd"/>
-      <w:r>
-        <w:rPr>
-          <w:rFonts w:asciiTheme="majorBidi" w:hAnsiTheme="majorBidi" w:cstheme="majorBidi"/>
-          <w:lang w:val="en-US" w:bidi="ar-EG"/>
-        </w:rPr>
-        <w:t xml:space="preserve">, validates the New Permission Set, and executes an UPDATE query in the </w:t>
-      </w:r>
-      <w:proofErr w:type="spellStart"/>
-      <w:r>
-        <w:rPr>
-          <w:rFonts w:asciiTheme="majorBidi" w:hAnsiTheme="majorBidi" w:cstheme="majorBidi"/>
-          <w:lang w:val="en-US" w:bidi="ar-EG"/>
-        </w:rPr>
-        <w:t>AuthDB</w:t>
-      </w:r>
-      <w:proofErr w:type="spellEnd"/>
-      <w:r>
-        <w:rPr>
-          <w:rFonts w:asciiTheme="majorBidi" w:hAnsiTheme="majorBidi" w:cstheme="majorBidi"/>
-          <w:lang w:val="en-US" w:bidi="ar-EG"/>
-        </w:rPr>
-        <w:t xml:space="preserve"> to </w:t>
-      </w:r>
-      <w:proofErr w:type="gramStart"/>
-      <w:r>
-        <w:rPr>
-          <w:rFonts w:asciiTheme="majorBidi" w:hAnsiTheme="majorBidi" w:cstheme="majorBidi"/>
-          <w:lang w:val="en-US" w:bidi="ar-EG"/>
-        </w:rPr>
-        <w:t>apply</w:t>
-      </w:r>
-      <w:proofErr w:type="gramEnd"/>
-      <w:r>
-        <w:rPr>
-          <w:rFonts w:asciiTheme="majorBidi" w:hAnsiTheme="majorBidi" w:cstheme="majorBidi"/>
-          <w:lang w:val="en-US" w:bidi="ar-EG"/>
-        </w:rPr>
-        <w:t xml:space="preserve"> the changes. Finally, the </w:t>
-      </w:r>
-      <w:proofErr w:type="spellStart"/>
-      <w:r>
-        <w:rPr>
-          <w:rFonts w:asciiTheme="majorBidi" w:hAnsiTheme="majorBidi" w:cstheme="majorBidi"/>
-          <w:lang w:val="en-US" w:bidi="ar-EG"/>
-        </w:rPr>
-        <w:t>ResourceAuthSvc</w:t>
-      </w:r>
-      <w:proofErr w:type="spellEnd"/>
-      <w:r>
-        <w:rPr>
-          <w:rFonts w:asciiTheme="majorBidi" w:hAnsiTheme="majorBidi" w:cstheme="majorBidi"/>
-          <w:lang w:val="en-US" w:bidi="ar-EG"/>
-        </w:rPr>
-        <w:t xml:space="preserve"> publishes an internal </w:t>
-      </w:r>
-      <w:proofErr w:type="spellStart"/>
-      <w:r>
-        <w:rPr>
-          <w:rFonts w:asciiTheme="majorBidi" w:hAnsiTheme="majorBidi" w:cstheme="majorBidi"/>
-          <w:lang w:val="en-US" w:bidi="ar-EG"/>
-        </w:rPr>
-        <w:t>RBACPermissionChanged</w:t>
-      </w:r>
-      <w:proofErr w:type="spellEnd"/>
-      <w:r>
-        <w:rPr>
-          <w:rFonts w:asciiTheme="majorBidi" w:hAnsiTheme="majorBidi" w:cstheme="majorBidi"/>
-          <w:lang w:val="en-US" w:bidi="ar-EG"/>
-        </w:rPr>
-        <w:t xml:space="preserve"> Event to the </w:t>
-      </w:r>
-      <w:proofErr w:type="spellStart"/>
-      <w:r>
-        <w:rPr>
-          <w:rFonts w:asciiTheme="majorBidi" w:hAnsiTheme="majorBidi" w:cstheme="majorBidi"/>
-          <w:lang w:val="en-US" w:bidi="ar-EG"/>
-        </w:rPr>
-        <w:t>MessageBroker</w:t>
-      </w:r>
-      <w:proofErr w:type="spellEnd"/>
-      <w:r>
-        <w:rPr>
-          <w:rFonts w:asciiTheme="majorBidi" w:hAnsiTheme="majorBidi" w:cstheme="majorBidi"/>
-          <w:lang w:val="en-US" w:bidi="ar-EG"/>
-        </w:rPr>
-        <w:t xml:space="preserve"> to notify other services of the change, before returning a 200 Success to the Controller, which is then relayed to the View to confirm to the Administrator that the Permissions updated for </w:t>
-      </w:r>
-      <w:proofErr w:type="spellStart"/>
-      <w:r>
-        <w:rPr>
-          <w:rFonts w:asciiTheme="majorBidi" w:hAnsiTheme="majorBidi" w:cstheme="majorBidi"/>
-          <w:lang w:val="en-US" w:bidi="ar-EG"/>
-        </w:rPr>
-        <w:t>ProjectLoad</w:t>
-      </w:r>
-      <w:proofErr w:type="spellEnd"/>
-      <w:r>
-        <w:rPr>
-          <w:rFonts w:asciiTheme="majorBidi" w:hAnsiTheme="majorBidi" w:cstheme="majorBidi"/>
-          <w:lang w:val="en-US" w:bidi="ar-EG"/>
-        </w:rPr>
-        <w:t>.</w:t>
+        <w:t>This sequence diagram illustrates the workflow for an Administrator granting a new permission set to a Project Manager (PM), emphasizing permission checks and event-driven updates in a secure RBAC (Role-Based Access Control) system. The process begins with the Administrator requesting the permission change via the View (ClientUI), which sends a POST request to the Controller (APIGateway). The Controller's first action is to request the Model (ResourceAuthSvc) to CHECK_PERMISSION for the Administrator to perform the admin:manage_rbac action. If the permission is denied, the system immediately returns a 403 Forbidden error. If permission is granted, the ResourceAuthSvc retrieves the PM's Current Permissions from the AuthDB, validates the New Permission Set, and executes an UPDATE query in the AuthDB to apply the changes. Finally, the ResourceAuthSvc publishes an internal RBACPermissionChanged Event to the MessageBroker to notify other services of the change, before returning a 200 Success to the Controller, which is then relayed to the View to confirm to the Administrator that the Permissions updated for ProjectLoad.</w:t>
       </w:r>
     </w:p>
     <w:p>
@@ -7893,160 +7039,7 @@
           <w:rFonts w:asciiTheme="majorBidi" w:hAnsiTheme="majorBidi" w:cstheme="majorBidi"/>
           <w:lang w:bidi="ar-EG"/>
         </w:rPr>
-        <w:t xml:space="preserve">The sequence diagram details an automated Microservice Flow triggered by a Developer Git Push to GitHub, illustrating how a </w:t>
-      </w:r>
-      <w:proofErr w:type="gramStart"/>
-      <w:r>
-        <w:rPr>
-          <w:rFonts w:asciiTheme="majorBidi" w:hAnsiTheme="majorBidi" w:cstheme="majorBidi"/>
-          <w:lang w:bidi="ar-EG"/>
-        </w:rPr>
-        <w:t>commit</w:t>
-      </w:r>
-      <w:proofErr w:type="gramEnd"/>
-      <w:r>
-        <w:rPr>
-          <w:rFonts w:asciiTheme="majorBidi" w:hAnsiTheme="majorBidi" w:cstheme="majorBidi"/>
-          <w:lang w:bidi="ar-EG"/>
-        </w:rPr>
-        <w:t xml:space="preserve"> mentioning a specific work item (e.g., "WI-123") drives status updates and priority recalculation asynchronously. This process begins with GitHub sending a Webhook to the </w:t>
-      </w:r>
-      <w:proofErr w:type="spellStart"/>
-      <w:r>
-        <w:rPr>
-          <w:rFonts w:asciiTheme="majorBidi" w:hAnsiTheme="majorBidi" w:cstheme="majorBidi"/>
-          <w:lang w:bidi="ar-EG"/>
-        </w:rPr>
-        <w:t>APIGateway</w:t>
-      </w:r>
-      <w:proofErr w:type="spellEnd"/>
-      <w:r>
-        <w:rPr>
-          <w:rFonts w:asciiTheme="majorBidi" w:hAnsiTheme="majorBidi" w:cstheme="majorBidi"/>
-          <w:lang w:bidi="ar-EG"/>
-        </w:rPr>
-        <w:t xml:space="preserve">, which routes it to the </w:t>
-      </w:r>
-      <w:proofErr w:type="spellStart"/>
-      <w:r>
-        <w:rPr>
-          <w:rFonts w:asciiTheme="majorBidi" w:hAnsiTheme="majorBidi" w:cstheme="majorBidi"/>
-          <w:lang w:bidi="ar-EG"/>
-        </w:rPr>
-        <w:t>IntegrationSvc</w:t>
-      </w:r>
-      <w:proofErr w:type="spellEnd"/>
-      <w:r>
-        <w:rPr>
-          <w:rFonts w:asciiTheme="majorBidi" w:hAnsiTheme="majorBidi" w:cstheme="majorBidi"/>
-          <w:lang w:bidi="ar-EG"/>
-        </w:rPr>
-        <w:t xml:space="preserve">; this service authenticates, </w:t>
-      </w:r>
-      <w:proofErr w:type="gramStart"/>
-      <w:r>
-        <w:rPr>
-          <w:rFonts w:asciiTheme="majorBidi" w:hAnsiTheme="majorBidi" w:cstheme="majorBidi"/>
-          <w:lang w:bidi="ar-EG"/>
-        </w:rPr>
-        <w:t>parses</w:t>
-      </w:r>
-      <w:proofErr w:type="gramEnd"/>
-      <w:r>
-        <w:rPr>
-          <w:rFonts w:asciiTheme="majorBidi" w:hAnsiTheme="majorBidi" w:cstheme="majorBidi"/>
-          <w:lang w:bidi="ar-EG"/>
-        </w:rPr>
-        <w:t xml:space="preserve"> the commit to determine the new status (e.g., "Code Review"), and publishes an event to the </w:t>
-      </w:r>
-      <w:proofErr w:type="spellStart"/>
-      <w:r>
-        <w:rPr>
-          <w:rFonts w:asciiTheme="majorBidi" w:hAnsiTheme="majorBidi" w:cstheme="majorBidi"/>
-          <w:lang w:bidi="ar-EG"/>
-        </w:rPr>
-        <w:t>MessageBroker</w:t>
-      </w:r>
-      <w:proofErr w:type="spellEnd"/>
-      <w:r>
-        <w:rPr>
-          <w:rFonts w:asciiTheme="majorBidi" w:hAnsiTheme="majorBidi" w:cstheme="majorBidi"/>
-          <w:lang w:bidi="ar-EG"/>
-        </w:rPr>
-        <w:t xml:space="preserve">. </w:t>
-      </w:r>
-      <w:proofErr w:type="gramStart"/>
-      <w:r>
-        <w:rPr>
-          <w:rFonts w:asciiTheme="majorBidi" w:hAnsiTheme="majorBidi" w:cstheme="majorBidi"/>
-          <w:lang w:bidi="ar-EG"/>
-        </w:rPr>
-        <w:t xml:space="preserve">The </w:t>
-      </w:r>
-      <w:proofErr w:type="spellStart"/>
-      <w:r>
-        <w:rPr>
-          <w:rFonts w:asciiTheme="majorBidi" w:hAnsiTheme="majorBidi" w:cstheme="majorBidi"/>
-          <w:lang w:bidi="ar-EG"/>
-        </w:rPr>
-        <w:t>WorkItemSvc</w:t>
-      </w:r>
-      <w:proofErr w:type="spellEnd"/>
-      <w:proofErr w:type="gramEnd"/>
-      <w:r>
-        <w:rPr>
-          <w:rFonts w:asciiTheme="majorBidi" w:hAnsiTheme="majorBidi" w:cstheme="majorBidi"/>
-          <w:lang w:bidi="ar-EG"/>
-        </w:rPr>
-        <w:t xml:space="preserve"> consumes this event to update the work item's status, and subsequently, the </w:t>
-      </w:r>
-      <w:proofErr w:type="spellStart"/>
-      <w:r>
-        <w:rPr>
-          <w:rFonts w:asciiTheme="majorBidi" w:hAnsiTheme="majorBidi" w:cstheme="majorBidi"/>
-          <w:lang w:bidi="ar-EG"/>
-        </w:rPr>
-        <w:t>AAMonitoringSvc</w:t>
-      </w:r>
-      <w:proofErr w:type="spellEnd"/>
-      <w:r>
-        <w:rPr>
-          <w:rFonts w:asciiTheme="majorBidi" w:hAnsiTheme="majorBidi" w:cstheme="majorBidi"/>
-          <w:lang w:bidi="ar-EG"/>
-        </w:rPr>
-        <w:t xml:space="preserve"> consumes the resulting update event to recalculate the Priority Score, also updating the work item. Finally, the </w:t>
-      </w:r>
-      <w:proofErr w:type="spellStart"/>
-      <w:r>
-        <w:rPr>
-          <w:rFonts w:asciiTheme="majorBidi" w:hAnsiTheme="majorBidi" w:cstheme="majorBidi"/>
-          <w:lang w:bidi="ar-EG"/>
-        </w:rPr>
-        <w:t>NotifSvc</w:t>
-      </w:r>
-      <w:proofErr w:type="spellEnd"/>
-      <w:r>
-        <w:rPr>
-          <w:rFonts w:asciiTheme="majorBidi" w:hAnsiTheme="majorBidi" w:cstheme="majorBidi"/>
-          <w:lang w:bidi="ar-EG"/>
-        </w:rPr>
-        <w:t xml:space="preserve"> consumes a final internal update event to push a notification via the </w:t>
-      </w:r>
-      <w:proofErr w:type="spellStart"/>
-      <w:r>
-        <w:rPr>
-          <w:rFonts w:asciiTheme="majorBidi" w:hAnsiTheme="majorBidi" w:cstheme="majorBidi"/>
-          <w:lang w:bidi="ar-EG"/>
-        </w:rPr>
-        <w:t>SlackAPI</w:t>
-      </w:r>
-      <w:proofErr w:type="spellEnd"/>
-      <w:r>
-        <w:rPr>
-          <w:rFonts w:asciiTheme="majorBidi" w:hAnsiTheme="majorBidi" w:cstheme="majorBidi"/>
-          <w:lang w:bidi="ar-EG"/>
-        </w:rPr>
-        <w:t>, completing the distributed, event-driven workflow and confirming the successful webhook handling with an HTTP 200 OK response.</w:t>
+        <w:t>The sequence diagram details an automated Microservice Flow triggered by a Developer Git Push to GitHub, illustrating how a commit mentioning a specific work item (e.g., "WI-123") drives status updates and priority recalculation asynchronously. This process begins with GitHub sending a Webhook to the APIGateway, which routes it to the IntegrationSvc; this service authenticates, parses the commit to determine the new status (e.g., "Code Review"), and publishes an event to the MessageBroker. The WorkItemSvc consumes this event to update the work item's status, and subsequently, the AAMonitoringSvc consumes the resulting update event to recalculate the Priority Score, also updating the work item. Finally, the NotifSvc consumes a final internal update event to push a notification via the SlackAPI, completing the distributed, event-driven workflow and confirming the successful webhook handling with an HTTP 200 OK response.</w:t>
       </w:r>
     </w:p>
     <w:p>
@@ -8144,39 +7137,7 @@
           <w:rFonts w:asciiTheme="majorBidi" w:hAnsiTheme="majorBidi" w:cstheme="majorBidi"/>
           <w:lang w:val="en-US" w:bidi="ar-EG"/>
         </w:rPr>
-        <w:t xml:space="preserve">The sequence diagram details a Document Linking Workflow where a Team Member initiates the process from the </w:t>
-      </w:r>
-      <w:proofErr w:type="spellStart"/>
-      <w:r>
-        <w:rPr>
-          <w:rFonts w:asciiTheme="majorBidi" w:hAnsiTheme="majorBidi" w:cstheme="majorBidi"/>
-          <w:lang w:val="en-US" w:bidi="ar-EG"/>
-        </w:rPr>
-        <w:t>ClientUI</w:t>
-      </w:r>
-      <w:proofErr w:type="spellEnd"/>
-      <w:r>
-        <w:rPr>
-          <w:rFonts w:asciiTheme="majorBidi" w:hAnsiTheme="majorBidi" w:cstheme="majorBidi"/>
-          <w:lang w:val="en-US" w:bidi="ar-EG"/>
-        </w:rPr>
-        <w:t xml:space="preserve"> by using the </w:t>
-      </w:r>
-      <w:proofErr w:type="spellStart"/>
-      <w:r>
-        <w:rPr>
-          <w:rFonts w:asciiTheme="majorBidi" w:hAnsiTheme="majorBidi" w:cstheme="majorBidi"/>
-          <w:lang w:val="en-US" w:bidi="ar-EG"/>
-        </w:rPr>
-        <w:t>GDriveAPI</w:t>
-      </w:r>
-      <w:proofErr w:type="spellEnd"/>
-      <w:r>
-        <w:rPr>
-          <w:rFonts w:asciiTheme="majorBidi" w:hAnsiTheme="majorBidi" w:cstheme="majorBidi"/>
-          <w:lang w:val="en-US" w:bidi="ar-EG"/>
-        </w:rPr>
-        <w:t xml:space="preserve"> SDK to select a document, which returns the </w:t>
+        <w:t xml:space="preserve">The sequence diagram details a Document Linking Workflow where a Team Member initiates the process from the ClientUI by using the GDriveAPI SDK to select a document, which returns the </w:t>
       </w:r>
       <w:r>
         <w:rPr>
@@ -8184,153 +7145,7 @@
           <w:lang w:val="en-US" w:bidi="ar-EG"/>
         </w:rPr>
         <w:lastRenderedPageBreak/>
-        <w:t xml:space="preserve">Document ID and Link. This information is submitted via a POST request through the </w:t>
-      </w:r>
-      <w:proofErr w:type="spellStart"/>
-      <w:r>
-        <w:rPr>
-          <w:rFonts w:asciiTheme="majorBidi" w:hAnsiTheme="majorBidi" w:cstheme="majorBidi"/>
-          <w:lang w:val="en-US" w:bidi="ar-EG"/>
-        </w:rPr>
-        <w:t>APIGateway</w:t>
-      </w:r>
-      <w:proofErr w:type="spellEnd"/>
-      <w:r>
-        <w:rPr>
-          <w:rFonts w:asciiTheme="majorBidi" w:hAnsiTheme="majorBidi" w:cstheme="majorBidi"/>
-          <w:lang w:val="en-US" w:bidi="ar-EG"/>
-        </w:rPr>
-        <w:t xml:space="preserve"> to </w:t>
-      </w:r>
-      <w:proofErr w:type="gramStart"/>
-      <w:r>
-        <w:rPr>
-          <w:rFonts w:asciiTheme="majorBidi" w:hAnsiTheme="majorBidi" w:cstheme="majorBidi"/>
-          <w:lang w:val="en-US" w:bidi="ar-EG"/>
-        </w:rPr>
-        <w:t xml:space="preserve">the </w:t>
-      </w:r>
-      <w:proofErr w:type="spellStart"/>
-      <w:r>
-        <w:rPr>
-          <w:rFonts w:asciiTheme="majorBidi" w:hAnsiTheme="majorBidi" w:cstheme="majorBidi"/>
-          <w:lang w:val="en-US" w:bidi="ar-EG"/>
-        </w:rPr>
-        <w:t>WorkItemSvc</w:t>
-      </w:r>
-      <w:proofErr w:type="spellEnd"/>
-      <w:proofErr w:type="gramEnd"/>
-      <w:r>
-        <w:rPr>
-          <w:rFonts w:asciiTheme="majorBidi" w:hAnsiTheme="majorBidi" w:cstheme="majorBidi"/>
-          <w:lang w:val="en-US" w:bidi="ar-EG"/>
-        </w:rPr>
-        <w:t xml:space="preserve">, which securely adds the document reference to the relevant work item (WI-456). To ensure auditability, </w:t>
-      </w:r>
-      <w:proofErr w:type="gramStart"/>
-      <w:r>
-        <w:rPr>
-          <w:rFonts w:asciiTheme="majorBidi" w:hAnsiTheme="majorBidi" w:cstheme="majorBidi"/>
-          <w:lang w:val="en-US" w:bidi="ar-EG"/>
-        </w:rPr>
-        <w:t xml:space="preserve">the </w:t>
-      </w:r>
-      <w:proofErr w:type="spellStart"/>
-      <w:r>
-        <w:rPr>
-          <w:rFonts w:asciiTheme="majorBidi" w:hAnsiTheme="majorBidi" w:cstheme="majorBidi"/>
-          <w:lang w:val="en-US" w:bidi="ar-EG"/>
-        </w:rPr>
-        <w:t>WorkItemSvc</w:t>
-      </w:r>
-      <w:proofErr w:type="spellEnd"/>
-      <w:proofErr w:type="gramEnd"/>
-      <w:r>
-        <w:rPr>
-          <w:rFonts w:asciiTheme="majorBidi" w:hAnsiTheme="majorBidi" w:cstheme="majorBidi"/>
-          <w:lang w:val="en-US" w:bidi="ar-EG"/>
-        </w:rPr>
-        <w:t xml:space="preserve"> then publishes an event to the </w:t>
-      </w:r>
-      <w:proofErr w:type="spellStart"/>
-      <w:r>
-        <w:rPr>
-          <w:rFonts w:asciiTheme="majorBidi" w:hAnsiTheme="majorBidi" w:cstheme="majorBidi"/>
-          <w:lang w:val="en-US" w:bidi="ar-EG"/>
-        </w:rPr>
-        <w:t>MessageBroker</w:t>
-      </w:r>
-      <w:proofErr w:type="spellEnd"/>
-      <w:r>
-        <w:rPr>
-          <w:rFonts w:asciiTheme="majorBidi" w:hAnsiTheme="majorBidi" w:cstheme="majorBidi"/>
-          <w:lang w:val="en-US" w:bidi="ar-EG"/>
-        </w:rPr>
-        <w:t xml:space="preserve">, which the </w:t>
-      </w:r>
-      <w:proofErr w:type="spellStart"/>
-      <w:r>
-        <w:rPr>
-          <w:rFonts w:asciiTheme="majorBidi" w:hAnsiTheme="majorBidi" w:cstheme="majorBidi"/>
-          <w:lang w:val="en-US" w:bidi="ar-EG"/>
-        </w:rPr>
-        <w:t>IntegrationSvc</w:t>
-      </w:r>
-      <w:proofErr w:type="spellEnd"/>
-      <w:r>
-        <w:rPr>
-          <w:rFonts w:asciiTheme="majorBidi" w:hAnsiTheme="majorBidi" w:cstheme="majorBidi"/>
-          <w:lang w:val="en-US" w:bidi="ar-EG"/>
-        </w:rPr>
-        <w:t xml:space="preserve"> consumes; the </w:t>
-      </w:r>
-      <w:proofErr w:type="spellStart"/>
-      <w:r>
-        <w:rPr>
-          <w:rFonts w:asciiTheme="majorBidi" w:hAnsiTheme="majorBidi" w:cstheme="majorBidi"/>
-          <w:lang w:val="en-US" w:bidi="ar-EG"/>
-        </w:rPr>
-        <w:t>IntegrationSvc</w:t>
-      </w:r>
-      <w:proofErr w:type="spellEnd"/>
-      <w:r>
-        <w:rPr>
-          <w:rFonts w:asciiTheme="majorBidi" w:hAnsiTheme="majorBidi" w:cstheme="majorBidi"/>
-          <w:lang w:val="en-US" w:bidi="ar-EG"/>
-        </w:rPr>
-        <w:t xml:space="preserve"> fetches the necessary Drive Logging Key from the </w:t>
-      </w:r>
-      <w:proofErr w:type="spellStart"/>
-      <w:r>
-        <w:rPr>
-          <w:rFonts w:asciiTheme="majorBidi" w:hAnsiTheme="majorBidi" w:cstheme="majorBidi"/>
-          <w:lang w:val="en-US" w:bidi="ar-EG"/>
-        </w:rPr>
-        <w:t>CredentialVault</w:t>
-      </w:r>
-      <w:proofErr w:type="spellEnd"/>
-      <w:r>
-        <w:rPr>
-          <w:rFonts w:asciiTheme="majorBidi" w:hAnsiTheme="majorBidi" w:cstheme="majorBidi"/>
-          <w:lang w:val="en-US" w:bidi="ar-EG"/>
-        </w:rPr>
-        <w:t xml:space="preserve"> to authorize a request back to the </w:t>
-      </w:r>
-      <w:proofErr w:type="spellStart"/>
-      <w:r>
-        <w:rPr>
-          <w:rFonts w:asciiTheme="majorBidi" w:hAnsiTheme="majorBidi" w:cstheme="majorBidi"/>
-          <w:lang w:val="en-US" w:bidi="ar-EG"/>
-        </w:rPr>
-        <w:t>GDriveAPI</w:t>
-      </w:r>
-      <w:proofErr w:type="spellEnd"/>
-      <w:r>
-        <w:rPr>
-          <w:rFonts w:asciiTheme="majorBidi" w:hAnsiTheme="majorBidi" w:cstheme="majorBidi"/>
-          <w:lang w:val="en-US" w:bidi="ar-EG"/>
-        </w:rPr>
-        <w:t xml:space="preserve"> to update the Project Audit Log entry, thus separating the core business logic (Work Item Update) from the auxiliary task (Audit Logging) before the system confirms the overall process completion with an HTTP 200 OK response.</w:t>
+        <w:t>Document ID and Link. This information is submitted via a POST request through the APIGateway to the WorkItemSvc, which securely adds the document reference to the relevant work item (WI-456). To ensure auditability, the WorkItemSvc then publishes an event to the MessageBroker, which the IntegrationSvc consumes; the IntegrationSvc fetches the necessary Drive Logging Key from the CredentialVault to authorize a request back to the GDriveAPI to update the Project Audit Log entry, thus separating the core business logic (Work Item Update) from the auxiliary task (Audit Logging) before the system confirms the overall process completion with an HTTP 200 OK response.</w:t>
       </w:r>
     </w:p>
     <w:p>
@@ -9249,87 +8064,7 @@
           <w:szCs w:val="28"/>
           <w:lang w:bidi="ar-EG"/>
         </w:rPr>
-        <w:t xml:space="preserve">The system is built around core entities: Project, which defines the overall scope and timeframe; Sprint, representing time-boxed iterations within a project; and Task, the smallest unit of work, linked directly to a sprint. Personnel are managed through the User entity, with a many-to-many relationship to projects tracked by the </w:t>
-      </w:r>
-      <w:proofErr w:type="spellStart"/>
-      <w:r>
-        <w:rPr>
-          <w:rFonts w:asciiTheme="majorBidi" w:hAnsiTheme="majorBidi" w:cstheme="majorBidi"/>
-          <w:sz w:val="28"/>
-          <w:szCs w:val="28"/>
-          <w:lang w:bidi="ar-EG"/>
-        </w:rPr>
-        <w:t>User_Project</w:t>
-      </w:r>
-      <w:proofErr w:type="spellEnd"/>
-      <w:r>
-        <w:rPr>
-          <w:rFonts w:asciiTheme="majorBidi" w:hAnsiTheme="majorBidi" w:cstheme="majorBidi"/>
-          <w:sz w:val="28"/>
-          <w:szCs w:val="28"/>
-          <w:lang w:bidi="ar-EG"/>
-        </w:rPr>
-        <w:t xml:space="preserve"> junction table, and tasks assigned to individual users via the </w:t>
-      </w:r>
-      <w:proofErr w:type="spellStart"/>
-      <w:r>
-        <w:rPr>
-          <w:rFonts w:asciiTheme="majorBidi" w:hAnsiTheme="majorBidi" w:cstheme="majorBidi"/>
-          <w:sz w:val="28"/>
-          <w:szCs w:val="28"/>
-          <w:lang w:bidi="ar-EG"/>
-        </w:rPr>
-        <w:t>assigned_to</w:t>
-      </w:r>
-      <w:proofErr w:type="spellEnd"/>
-      <w:r>
-        <w:rPr>
-          <w:rFonts w:asciiTheme="majorBidi" w:hAnsiTheme="majorBidi" w:cstheme="majorBidi"/>
-          <w:sz w:val="28"/>
-          <w:szCs w:val="28"/>
-          <w:lang w:bidi="ar-EG"/>
-        </w:rPr>
-        <w:t xml:space="preserve"> attribute. Supporting administrative and analytical functions include Reports, which summarize data from sprints and projects, and </w:t>
-      </w:r>
-      <w:proofErr w:type="spellStart"/>
-      <w:r>
-        <w:rPr>
-          <w:rFonts w:asciiTheme="majorBidi" w:hAnsiTheme="majorBidi" w:cstheme="majorBidi"/>
-          <w:sz w:val="28"/>
-          <w:szCs w:val="28"/>
-          <w:lang w:bidi="ar-EG"/>
-        </w:rPr>
-        <w:t>File_Attachments</w:t>
-      </w:r>
-      <w:proofErr w:type="spellEnd"/>
-      <w:r>
-        <w:rPr>
-          <w:rFonts w:asciiTheme="majorBidi" w:hAnsiTheme="majorBidi" w:cstheme="majorBidi"/>
-          <w:sz w:val="28"/>
-          <w:szCs w:val="28"/>
-          <w:lang w:bidi="ar-EG"/>
-        </w:rPr>
-        <w:t xml:space="preserve">, which store metadata for documents linked to tasks. Advanced components involve the </w:t>
-      </w:r>
-      <w:proofErr w:type="spellStart"/>
-      <w:r>
-        <w:rPr>
-          <w:rFonts w:asciiTheme="majorBidi" w:hAnsiTheme="majorBidi" w:cstheme="majorBidi"/>
-          <w:sz w:val="28"/>
-          <w:szCs w:val="28"/>
-          <w:lang w:bidi="ar-EG"/>
-        </w:rPr>
-        <w:t>AI_Engine</w:t>
-      </w:r>
-      <w:proofErr w:type="spellEnd"/>
-      <w:r>
-        <w:rPr>
-          <w:rFonts w:asciiTheme="majorBidi" w:hAnsiTheme="majorBidi" w:cstheme="majorBidi"/>
-          <w:sz w:val="28"/>
-          <w:szCs w:val="28"/>
-          <w:lang w:bidi="ar-EG"/>
-        </w:rPr>
-        <w:t>, which tracks model versioning and training dates related to sprint data, and the Integration entity, which manages external service connections. Finally, the Notification entity ensures users receive system alerts and messages.</w:t>
+        <w:t>The system is built around core entities: Project, which defines the overall scope and timeframe; Sprint, representing time-boxed iterations within a project; and Task, the smallest unit of work, linked directly to a sprint. Personnel are managed through the User entity, with a many-to-many relationship to projects tracked by the User_Project junction table, and tasks assigned to individual users via the assigned_to attribute. Supporting administrative and analytical functions include Reports, which summarize data from sprints and projects, and File_Attachments, which store metadata for documents linked to tasks. Advanced components involve the AI_Engine, which tracks model versioning and training dates related to sprint data, and the Integration entity, which manages external service connections. Finally, the Notification entity ensures users receive system alerts and messages.</w:t>
       </w:r>
     </w:p>
     <w:p>
@@ -9382,7 +8117,7 @@
           <w:noProof/>
         </w:rPr>
         <w:drawing>
-          <wp:inline distT="0" distB="0" distL="0" distR="0" wp14:anchorId="086112D7" wp14:editId="18EFA161">
+          <wp:inline distT="0" distB="0" distL="0" distR="0" wp14:anchorId="086112D7" wp14:editId="507139D2">
             <wp:extent cx="5148943" cy="3307206"/>
             <wp:effectExtent l="0" t="0" r="0" b="7620"/>
             <wp:docPr id="1102727388" name="Picture 1" descr="A computer screen shot of a computer&#10;&#10;AI-generated content may be incorrect."/>
@@ -9463,67 +8198,7 @@
           <w:szCs w:val="28"/>
           <w:lang w:bidi="ar-EG"/>
         </w:rPr>
-        <w:t xml:space="preserve">organized around core entities like project, sprint, and task. A project serves as the highest-level container, containing multiple iterative sprints, which in turn group individual tasks. The schema includes a user entity to represent team members, with the </w:t>
-      </w:r>
-      <w:proofErr w:type="spellStart"/>
-      <w:r>
-        <w:rPr>
-          <w:rFonts w:asciiTheme="majorBidi" w:hAnsiTheme="majorBidi" w:cstheme="majorBidi"/>
-          <w:sz w:val="28"/>
-          <w:szCs w:val="28"/>
-          <w:lang w:bidi="ar-EG"/>
-        </w:rPr>
-        <w:t>task_assignee</w:t>
-      </w:r>
-      <w:proofErr w:type="spellEnd"/>
-      <w:r>
-        <w:rPr>
-          <w:rFonts w:asciiTheme="majorBidi" w:hAnsiTheme="majorBidi" w:cstheme="majorBidi"/>
-          <w:sz w:val="28"/>
-          <w:szCs w:val="28"/>
-          <w:lang w:bidi="ar-EG"/>
-        </w:rPr>
-        <w:t xml:space="preserve"> junction table handling the many-to-many relationship where multiple users can be assigned to multiple tasks. Supporting features include </w:t>
-      </w:r>
-      <w:proofErr w:type="spellStart"/>
-      <w:r>
-        <w:rPr>
-          <w:rFonts w:asciiTheme="majorBidi" w:hAnsiTheme="majorBidi" w:cstheme="majorBidi"/>
-          <w:sz w:val="28"/>
-          <w:szCs w:val="28"/>
-          <w:lang w:bidi="ar-EG"/>
-        </w:rPr>
-        <w:t>file_attachment</w:t>
-      </w:r>
-      <w:proofErr w:type="spellEnd"/>
-      <w:r>
-        <w:rPr>
-          <w:rFonts w:asciiTheme="majorBidi" w:hAnsiTheme="majorBidi" w:cstheme="majorBidi"/>
-          <w:sz w:val="28"/>
-          <w:szCs w:val="28"/>
-          <w:lang w:bidi="ar-EG"/>
-        </w:rPr>
-        <w:t xml:space="preserve"> for tasks, report generation, and external integration configuration, all linked back to the parent project. Additionally, it includes tables for specialized functionality, such as </w:t>
-      </w:r>
-      <w:proofErr w:type="spellStart"/>
-      <w:r>
-        <w:rPr>
-          <w:rFonts w:asciiTheme="majorBidi" w:hAnsiTheme="majorBidi" w:cstheme="majorBidi"/>
-          <w:sz w:val="28"/>
-          <w:szCs w:val="28"/>
-          <w:lang w:bidi="ar-EG"/>
-        </w:rPr>
-        <w:t>ai_engine</w:t>
-      </w:r>
-      <w:proofErr w:type="spellEnd"/>
-      <w:r>
-        <w:rPr>
-          <w:rFonts w:asciiTheme="majorBidi" w:hAnsiTheme="majorBidi" w:cstheme="majorBidi"/>
-          <w:sz w:val="28"/>
-          <w:szCs w:val="28"/>
-          <w:lang w:bidi="ar-EG"/>
-        </w:rPr>
-        <w:t xml:space="preserve"> configuration tied to a project and a notification system linked directly to a specific user.</w:t>
+        <w:t>organized around core entities like project, sprint, and task. A project serves as the highest-level container, containing multiple iterative sprints, which in turn group individual tasks. The schema includes a user entity to represent team members, with the task_assignee junction table handling the many-to-many relationship where multiple users can be assigned to multiple tasks. Supporting features include file_attachment for tasks, report generation, and external integration configuration, all linked back to the parent project. Additionally, it includes tables for specialized functionality, such as ai_engine configuration tied to a project and a notification system linked directly to a specific user.</w:t>
       </w:r>
     </w:p>
     <w:p>
@@ -9692,27 +8367,7 @@
           <w:szCs w:val="28"/>
           <w:lang w:val="en-US" w:bidi="ar-EG"/>
         </w:rPr>
-        <w:t xml:space="preserve">The central entity </w:t>
-      </w:r>
-      <w:proofErr w:type="gramStart"/>
-      <w:r>
-        <w:rPr>
-          <w:rFonts w:asciiTheme="majorBidi" w:hAnsiTheme="majorBidi" w:cstheme="majorBidi"/>
-          <w:sz w:val="28"/>
-          <w:szCs w:val="28"/>
-          <w:lang w:val="en-US" w:bidi="ar-EG"/>
-        </w:rPr>
-        <w:t>representing</w:t>
-      </w:r>
-      <w:proofErr w:type="gramEnd"/>
-      <w:r>
-        <w:rPr>
-          <w:rFonts w:asciiTheme="majorBidi" w:hAnsiTheme="majorBidi" w:cstheme="majorBidi"/>
-          <w:sz w:val="28"/>
-          <w:szCs w:val="28"/>
-          <w:lang w:val="en-US" w:bidi="ar-EG"/>
-        </w:rPr>
-        <w:t xml:space="preserve"> a defined scope of work.</w:t>
+        <w:t>The central entity representing a defined scope of work.</w:t>
       </w:r>
     </w:p>
     <w:tbl>
@@ -10863,7 +9518,6 @@
                 <w:lang w:val="en-US" w:bidi="ar-EG"/>
               </w:rPr>
             </w:pPr>
-            <w:proofErr w:type="spellStart"/>
             <w:r>
               <w:rPr>
                 <w:rFonts w:asciiTheme="majorBidi" w:hAnsiTheme="majorBidi" w:cstheme="majorBidi"/>
@@ -10875,7 +9529,6 @@
               </w:rPr>
               <w:t>created_at</w:t>
             </w:r>
-            <w:proofErr w:type="spellEnd"/>
           </w:p>
         </w:tc>
         <w:tc>
@@ -11325,7 +9978,6 @@
                 <w:lang w:val="en-US" w:bidi="ar-EG"/>
               </w:rPr>
             </w:pPr>
-            <w:proofErr w:type="spellStart"/>
             <w:r>
               <w:rPr>
                 <w:rFonts w:asciiTheme="majorBidi" w:hAnsiTheme="majorBidi" w:cstheme="majorBidi"/>
@@ -11337,7 +9989,6 @@
               </w:rPr>
               <w:t>start_date</w:t>
             </w:r>
-            <w:proofErr w:type="spellEnd"/>
           </w:p>
         </w:tc>
         <w:tc>
@@ -11417,27 +10068,7 @@
                 <w:szCs w:val="28"/>
                 <w:lang w:val="en-US" w:bidi="ar-EG"/>
               </w:rPr>
-              <w:t xml:space="preserve">The </w:t>
-            </w:r>
-            <w:proofErr w:type="gramStart"/>
-            <w:r>
-              <w:rPr>
-                <w:rFonts w:asciiTheme="majorBidi" w:hAnsiTheme="majorBidi" w:cstheme="majorBidi"/>
-                <w:sz w:val="28"/>
-                <w:szCs w:val="28"/>
-                <w:lang w:val="en-US" w:bidi="ar-EG"/>
-              </w:rPr>
-              <w:t>date</w:t>
-            </w:r>
-            <w:proofErr w:type="gramEnd"/>
-            <w:r>
-              <w:rPr>
-                <w:rFonts w:asciiTheme="majorBidi" w:hAnsiTheme="majorBidi" w:cstheme="majorBidi"/>
-                <w:sz w:val="28"/>
-                <w:szCs w:val="28"/>
-                <w:lang w:val="en-US" w:bidi="ar-EG"/>
-              </w:rPr>
-              <w:t xml:space="preserve"> the sprint began.</w:t>
+              <w:t>The date the sprint began.</w:t>
             </w:r>
           </w:p>
         </w:tc>
@@ -11464,7 +10095,6 @@
                 <w:lang w:val="en-US" w:bidi="ar-EG"/>
               </w:rPr>
             </w:pPr>
-            <w:proofErr w:type="spellStart"/>
             <w:r>
               <w:rPr>
                 <w:rFonts w:asciiTheme="majorBidi" w:hAnsiTheme="majorBidi" w:cstheme="majorBidi"/>
@@ -11476,7 +10106,6 @@
               </w:rPr>
               <w:t>end_date</w:t>
             </w:r>
-            <w:proofErr w:type="spellEnd"/>
           </w:p>
         </w:tc>
         <w:tc>
@@ -11556,27 +10185,7 @@
                 <w:szCs w:val="28"/>
                 <w:lang w:val="en-US" w:bidi="ar-EG"/>
               </w:rPr>
-              <w:t xml:space="preserve">The </w:t>
-            </w:r>
-            <w:proofErr w:type="gramStart"/>
-            <w:r>
-              <w:rPr>
-                <w:rFonts w:asciiTheme="majorBidi" w:hAnsiTheme="majorBidi" w:cstheme="majorBidi"/>
-                <w:sz w:val="28"/>
-                <w:szCs w:val="28"/>
-                <w:lang w:val="en-US" w:bidi="ar-EG"/>
-              </w:rPr>
-              <w:t>date</w:t>
-            </w:r>
-            <w:proofErr w:type="gramEnd"/>
-            <w:r>
-              <w:rPr>
-                <w:rFonts w:asciiTheme="majorBidi" w:hAnsiTheme="majorBidi" w:cstheme="majorBidi"/>
-                <w:sz w:val="28"/>
-                <w:szCs w:val="28"/>
-                <w:lang w:val="en-US" w:bidi="ar-EG"/>
-              </w:rPr>
-              <w:t xml:space="preserve"> the sprint is scheduled to end.</w:t>
+              <w:t>The date the sprint is scheduled to end.</w:t>
             </w:r>
           </w:p>
         </w:tc>
@@ -11708,7 +10317,6 @@
                 <w:lang w:val="en-US" w:bidi="ar-EG"/>
               </w:rPr>
             </w:pPr>
-            <w:proofErr w:type="spellStart"/>
             <w:r>
               <w:rPr>
                 <w:rFonts w:asciiTheme="majorBidi" w:hAnsiTheme="majorBidi" w:cstheme="majorBidi"/>
@@ -11720,7 +10328,6 @@
               </w:rPr>
               <w:t>project_id</w:t>
             </w:r>
-            <w:proofErr w:type="spellEnd"/>
           </w:p>
         </w:tc>
         <w:tc>
@@ -12251,7 +10858,6 @@
                 <w:lang w:val="en-US" w:bidi="ar-EG"/>
               </w:rPr>
             </w:pPr>
-            <w:proofErr w:type="spellStart"/>
             <w:r>
               <w:rPr>
                 <w:rFonts w:asciiTheme="majorBidi" w:hAnsiTheme="majorBidi" w:cstheme="majorBidi"/>
@@ -12263,7 +10869,6 @@
               </w:rPr>
               <w:t>project_id</w:t>
             </w:r>
-            <w:proofErr w:type="spellEnd"/>
           </w:p>
         </w:tc>
         <w:tc>
@@ -12367,7 +10972,6 @@
                 <w:lang w:val="en-US" w:bidi="ar-EG"/>
               </w:rPr>
             </w:pPr>
-            <w:proofErr w:type="spellStart"/>
             <w:r>
               <w:rPr>
                 <w:rFonts w:asciiTheme="majorBidi" w:hAnsiTheme="majorBidi" w:cstheme="majorBidi"/>
@@ -12379,7 +10983,6 @@
               </w:rPr>
               <w:t>sprint_id</w:t>
             </w:r>
-            <w:proofErr w:type="spellEnd"/>
           </w:p>
         </w:tc>
         <w:tc>
@@ -12538,19 +11141,8 @@
           <w:lang w:val="en-US" w:bidi="ar-EG"/>
         </w:rPr>
         <w:lastRenderedPageBreak/>
-        <w:t xml:space="preserve">5. </w:t>
-      </w:r>
-      <w:proofErr w:type="spellStart"/>
-      <w:r>
-        <w:rPr>
-          <w:rFonts w:asciiTheme="majorBidi" w:hAnsiTheme="majorBidi" w:cstheme="majorBidi"/>
-          <w:sz w:val="28"/>
-          <w:szCs w:val="28"/>
-          <w:lang w:val="en-US" w:bidi="ar-EG"/>
-        </w:rPr>
-        <w:t>task_assignee</w:t>
-      </w:r>
-      <w:proofErr w:type="spellEnd"/>
+        <w:t>5. task_assignee</w:t>
+      </w:r>
     </w:p>
     <w:p>
       <w:pPr>
@@ -12735,7 +11327,6 @@
                 <w:lang w:val="en-US" w:bidi="ar-EG"/>
               </w:rPr>
             </w:pPr>
-            <w:proofErr w:type="spellStart"/>
             <w:r>
               <w:rPr>
                 <w:rFonts w:asciiTheme="majorBidi" w:hAnsiTheme="majorBidi" w:cstheme="majorBidi"/>
@@ -12747,7 +11338,6 @@
               </w:rPr>
               <w:t>task_id</w:t>
             </w:r>
-            <w:proofErr w:type="spellEnd"/>
           </w:p>
         </w:tc>
         <w:tc>
@@ -12851,7 +11441,6 @@
                 <w:lang w:val="en-US" w:bidi="ar-EG"/>
               </w:rPr>
             </w:pPr>
-            <w:proofErr w:type="spellStart"/>
             <w:r>
               <w:rPr>
                 <w:rFonts w:asciiTheme="majorBidi" w:hAnsiTheme="majorBidi" w:cstheme="majorBidi"/>
@@ -12863,7 +11452,6 @@
               </w:rPr>
               <w:t>user_id</w:t>
             </w:r>
-            <w:proofErr w:type="spellEnd"/>
           </w:p>
         </w:tc>
         <w:tc>
@@ -12977,19 +11565,8 @@
           <w:szCs w:val="28"/>
           <w:lang w:val="en-US" w:bidi="ar-EG"/>
         </w:rPr>
-        <w:t xml:space="preserve">6. </w:t>
-      </w:r>
-      <w:proofErr w:type="spellStart"/>
-      <w:r>
-        <w:rPr>
-          <w:rFonts w:asciiTheme="majorBidi" w:hAnsiTheme="majorBidi" w:cstheme="majorBidi"/>
-          <w:sz w:val="28"/>
-          <w:szCs w:val="28"/>
-          <w:lang w:val="en-US" w:bidi="ar-EG"/>
-        </w:rPr>
-        <w:t>file_attachment</w:t>
-      </w:r>
-      <w:proofErr w:type="spellEnd"/>
+        <w:t>6. file_attachment</w:t>
+      </w:r>
     </w:p>
     <w:p>
       <w:pPr>
@@ -13288,7 +11865,6 @@
                 <w:lang w:val="en-US" w:bidi="ar-EG"/>
               </w:rPr>
             </w:pPr>
-            <w:proofErr w:type="spellStart"/>
             <w:r>
               <w:rPr>
                 <w:rFonts w:asciiTheme="majorBidi" w:hAnsiTheme="majorBidi" w:cstheme="majorBidi"/>
@@ -13300,7 +11876,6 @@
               </w:rPr>
               <w:t>file_name</w:t>
             </w:r>
-            <w:proofErr w:type="spellEnd"/>
           </w:p>
         </w:tc>
         <w:tc>
@@ -13407,7 +11982,6 @@
                 <w:lang w:val="en-US" w:bidi="ar-EG"/>
               </w:rPr>
             </w:pPr>
-            <w:proofErr w:type="spellStart"/>
             <w:r>
               <w:rPr>
                 <w:rFonts w:asciiTheme="majorBidi" w:hAnsiTheme="majorBidi" w:cstheme="majorBidi"/>
@@ -13419,7 +11993,6 @@
               </w:rPr>
               <w:t>task_id</w:t>
             </w:r>
-            <w:proofErr w:type="spellEnd"/>
           </w:p>
         </w:tc>
         <w:tc>
@@ -13553,27 +12126,7 @@
           <w:szCs w:val="28"/>
           <w:lang w:val="en-US" w:bidi="ar-EG"/>
         </w:rPr>
-        <w:t xml:space="preserve">Stores </w:t>
-      </w:r>
-      <w:proofErr w:type="gramStart"/>
-      <w:r>
-        <w:rPr>
-          <w:rFonts w:asciiTheme="majorBidi" w:hAnsiTheme="majorBidi" w:cstheme="majorBidi"/>
-          <w:sz w:val="28"/>
-          <w:szCs w:val="28"/>
-          <w:lang w:val="en-US" w:bidi="ar-EG"/>
-        </w:rPr>
-        <w:t>records of</w:t>
-      </w:r>
-      <w:proofErr w:type="gramEnd"/>
-      <w:r>
-        <w:rPr>
-          <w:rFonts w:asciiTheme="majorBidi" w:hAnsiTheme="majorBidi" w:cstheme="majorBidi"/>
-          <w:sz w:val="28"/>
-          <w:szCs w:val="28"/>
-          <w:lang w:val="en-US" w:bidi="ar-EG"/>
-        </w:rPr>
-        <w:t xml:space="preserve"> generated reports related to a project.</w:t>
+        <w:t>Stores records of generated reports related to a project.</w:t>
       </w:r>
     </w:p>
     <w:tbl>
@@ -13853,7 +12406,6 @@
                 <w:lang w:val="en-US" w:bidi="ar-EG"/>
               </w:rPr>
             </w:pPr>
-            <w:proofErr w:type="spellStart"/>
             <w:r>
               <w:rPr>
                 <w:rFonts w:asciiTheme="majorBidi" w:hAnsiTheme="majorBidi" w:cstheme="majorBidi"/>
@@ -13865,7 +12417,6 @@
               </w:rPr>
               <w:t>creation_date</w:t>
             </w:r>
-            <w:proofErr w:type="spellEnd"/>
           </w:p>
         </w:tc>
         <w:tc>
@@ -13945,27 +12496,7 @@
                 <w:szCs w:val="28"/>
                 <w:lang w:val="en-US" w:bidi="ar-EG"/>
               </w:rPr>
-              <w:t xml:space="preserve">The </w:t>
-            </w:r>
-            <w:proofErr w:type="gramStart"/>
-            <w:r>
-              <w:rPr>
-                <w:rFonts w:asciiTheme="majorBidi" w:hAnsiTheme="majorBidi" w:cstheme="majorBidi"/>
-                <w:sz w:val="28"/>
-                <w:szCs w:val="28"/>
-                <w:lang w:val="en-US" w:bidi="ar-EG"/>
-              </w:rPr>
-              <w:t>date</w:t>
-            </w:r>
-            <w:proofErr w:type="gramEnd"/>
-            <w:r>
-              <w:rPr>
-                <w:rFonts w:asciiTheme="majorBidi" w:hAnsiTheme="majorBidi" w:cstheme="majorBidi"/>
-                <w:sz w:val="28"/>
-                <w:szCs w:val="28"/>
-                <w:lang w:val="en-US" w:bidi="ar-EG"/>
-              </w:rPr>
-              <w:t xml:space="preserve"> the report was generated.</w:t>
+              <w:t>The date the report was generated.</w:t>
             </w:r>
           </w:p>
         </w:tc>
@@ -13992,7 +12523,6 @@
                 <w:lang w:val="en-US" w:bidi="ar-EG"/>
               </w:rPr>
             </w:pPr>
-            <w:proofErr w:type="spellStart"/>
             <w:r>
               <w:rPr>
                 <w:rFonts w:asciiTheme="majorBidi" w:hAnsiTheme="majorBidi" w:cstheme="majorBidi"/>
@@ -14004,7 +12534,6 @@
               </w:rPr>
               <w:t>project_id</w:t>
             </w:r>
-            <w:proofErr w:type="spellEnd"/>
           </w:p>
         </w:tc>
         <w:tc>
@@ -14547,7 +13076,6 @@
                 <w:lang w:val="en-US" w:bidi="ar-EG"/>
               </w:rPr>
             </w:pPr>
-            <w:proofErr w:type="spellStart"/>
             <w:r>
               <w:rPr>
                 <w:rFonts w:asciiTheme="majorBidi" w:hAnsiTheme="majorBidi" w:cstheme="majorBidi"/>
@@ -14559,7 +13087,6 @@
               </w:rPr>
               <w:t>is_read</w:t>
             </w:r>
-            <w:proofErr w:type="spellEnd"/>
           </w:p>
         </w:tc>
         <w:tc>
@@ -14654,7 +13181,6 @@
                 <w:lang w:val="en-US" w:bidi="ar-EG"/>
               </w:rPr>
             </w:pPr>
-            <w:proofErr w:type="spellStart"/>
             <w:r>
               <w:rPr>
                 <w:rFonts w:asciiTheme="majorBidi" w:hAnsiTheme="majorBidi" w:cstheme="majorBidi"/>
@@ -14666,7 +13192,6 @@
               </w:rPr>
               <w:t>user_id</w:t>
             </w:r>
-            <w:proofErr w:type="spellEnd"/>
           </w:p>
         </w:tc>
         <w:tc>
@@ -15080,7 +13605,6 @@
                 <w:lang w:val="en-US" w:bidi="ar-EG"/>
               </w:rPr>
             </w:pPr>
-            <w:proofErr w:type="spellStart"/>
             <w:r>
               <w:rPr>
                 <w:rFonts w:asciiTheme="majorBidi" w:hAnsiTheme="majorBidi" w:cstheme="majorBidi"/>
@@ -15092,7 +13616,6 @@
               </w:rPr>
               <w:t>integration_type</w:t>
             </w:r>
-            <w:proofErr w:type="spellEnd"/>
           </w:p>
         </w:tc>
         <w:tc>
@@ -15199,7 +13722,6 @@
                 <w:lang w:val="en-US" w:bidi="ar-EG"/>
               </w:rPr>
             </w:pPr>
-            <w:proofErr w:type="spellStart"/>
             <w:r>
               <w:rPr>
                 <w:rFonts w:asciiTheme="majorBidi" w:hAnsiTheme="majorBidi" w:cstheme="majorBidi"/>
@@ -15211,7 +13733,6 @@
               </w:rPr>
               <w:t>project_id</w:t>
             </w:r>
-            <w:proofErr w:type="spellEnd"/>
           </w:p>
         </w:tc>
         <w:tc>
@@ -15370,19 +13891,8 @@
           <w:lang w:val="en-US" w:bidi="ar-EG"/>
         </w:rPr>
         <w:lastRenderedPageBreak/>
-        <w:t xml:space="preserve">10. </w:t>
-      </w:r>
-      <w:proofErr w:type="spellStart"/>
-      <w:r>
-        <w:rPr>
-          <w:rFonts w:asciiTheme="majorBidi" w:hAnsiTheme="majorBidi" w:cstheme="majorBidi"/>
-          <w:sz w:val="28"/>
-          <w:szCs w:val="28"/>
-          <w:lang w:val="en-US" w:bidi="ar-EG"/>
-        </w:rPr>
-        <w:t>ai_engine</w:t>
-      </w:r>
-      <w:proofErr w:type="spellEnd"/>
+        <w:t>10. ai_engine</w:t>
+      </w:r>
     </w:p>
     <w:p>
       <w:pPr>
@@ -15681,7 +14191,6 @@
                 <w:lang w:val="en-US" w:bidi="ar-EG"/>
               </w:rPr>
             </w:pPr>
-            <w:proofErr w:type="spellStart"/>
             <w:r>
               <w:rPr>
                 <w:rFonts w:asciiTheme="majorBidi" w:hAnsiTheme="majorBidi" w:cstheme="majorBidi"/>
@@ -15693,7 +14202,6 @@
               </w:rPr>
               <w:t>init_data_version</w:t>
             </w:r>
-            <w:proofErr w:type="spellEnd"/>
           </w:p>
         </w:tc>
         <w:tc>
@@ -15791,7 +14299,6 @@
                 <w:lang w:val="en-US" w:bidi="ar-EG"/>
               </w:rPr>
             </w:pPr>
-            <w:proofErr w:type="spellStart"/>
             <w:r>
               <w:rPr>
                 <w:rFonts w:asciiTheme="majorBidi" w:hAnsiTheme="majorBidi" w:cstheme="majorBidi"/>
@@ -15803,7 +14310,6 @@
               </w:rPr>
               <w:t>last_trained</w:t>
             </w:r>
-            <w:proofErr w:type="spellEnd"/>
           </w:p>
         </w:tc>
         <w:tc>
@@ -15898,7 +14404,6 @@
                 <w:lang w:val="en-US" w:bidi="ar-EG"/>
               </w:rPr>
             </w:pPr>
-            <w:proofErr w:type="spellStart"/>
             <w:r>
               <w:rPr>
                 <w:rFonts w:asciiTheme="majorBidi" w:hAnsiTheme="majorBidi" w:cstheme="majorBidi"/>
@@ -15910,7 +14415,6 @@
               </w:rPr>
               <w:t>project_id</w:t>
             </w:r>
-            <w:proofErr w:type="spellEnd"/>
           </w:p>
         </w:tc>
         <w:tc>
@@ -16088,23 +14592,7 @@
           <w:rFonts w:asciiTheme="majorBidi" w:hAnsiTheme="majorBidi" w:cstheme="majorBidi"/>
           <w:lang w:val="en-US" w:bidi="ar-EG"/>
         </w:rPr>
-        <w:t>The system employs a logically segmented Monolithic Architecture to simplify deployment while managing the complexity of integrated AI and external services. This design centers around the AIPMS Core Platform (Flask), which acts as the central Controller orchestrating the flow between the Client Application (View) and the Data Storage (Model). Specialized services, such as the AI Services Node and Integration &amp; Notification Service, manage complex, non-transactional workloads independently. The confirmed technology stack relies on Python (Flask) for backend logic, PostgreSQL for transactional data, and MongoDB for ML/Log data, ensuring the system can handle its high scalability goal (10,000 users) while adhering to mandatory constraints like GDPR compliance and the use of TensorFlow/</w:t>
-      </w:r>
-      <w:proofErr w:type="spellStart"/>
-      <w:r>
-        <w:rPr>
-          <w:rFonts w:asciiTheme="majorBidi" w:hAnsiTheme="majorBidi" w:cstheme="majorBidi"/>
-          <w:lang w:val="en-US" w:bidi="ar-EG"/>
-        </w:rPr>
-        <w:t>PyTorch</w:t>
-      </w:r>
-      <w:proofErr w:type="spellEnd"/>
-      <w:r>
-        <w:rPr>
-          <w:rFonts w:asciiTheme="majorBidi" w:hAnsiTheme="majorBidi" w:cstheme="majorBidi"/>
-          <w:lang w:val="en-US" w:bidi="ar-EG"/>
-        </w:rPr>
-        <w:t xml:space="preserve"> for AI modeling.</w:t>
+        <w:t>The system employs a logically segmented Monolithic Architecture to simplify deployment while managing the complexity of integrated AI and external services. This design centers around the AIPMS Core Platform (Flask), which acts as the central Controller orchestrating the flow between the Client Application (View) and the Data Storage (Model). Specialized services, such as the AI Services Node and Integration &amp; Notification Service, manage complex, non-transactional workloads independently. The confirmed technology stack relies on Python (Flask) for backend logic, PostgreSQL for transactional data, and MongoDB for ML/Log data, ensuring the system can handle its high scalability goal (10,000 users) while adhering to mandatory constraints like GDPR compliance and the use of TensorFlow/PyTorch for AI modeling.</w:t>
       </w:r>
     </w:p>
     <w:p>
@@ -16160,21 +14648,7 @@
           <w:rFonts w:asciiTheme="majorBidi" w:hAnsiTheme="majorBidi" w:cstheme="majorBidi"/>
           <w:lang w:val="en-US" w:bidi="ar-EG"/>
         </w:rPr>
-        <w:t xml:space="preserve"> detailed Sequence Diagrams were created to model critical flows, including the Administrator's Role-Based Access Control (RBAC) Management and intricate external integrations. Finally, UI/UX Wireframes provide </w:t>
-      </w:r>
-      <w:r>
-        <w:rPr>
-          <w:rFonts w:asciiTheme="majorBidi" w:hAnsiTheme="majorBidi" w:cstheme="majorBidi"/>
-          <w:lang w:val="en-US" w:bidi="ar-EG"/>
-        </w:rPr>
-        <w:t>visual</w:t>
-      </w:r>
-      <w:r>
-        <w:rPr>
-          <w:rFonts w:asciiTheme="majorBidi" w:hAnsiTheme="majorBidi" w:cstheme="majorBidi"/>
-          <w:lang w:val="en-US" w:bidi="ar-EG"/>
-        </w:rPr>
-        <w:t xml:space="preserve"> specifications for the main dashboard and feature management screens. This DPD serves as the final, approved technical specification, clearing the path for the immediate commencement of the Implementation Phase.</w:t>
+        <w:t xml:space="preserve"> detailed Sequence Diagrams were created to model critical flows, including the Administrator's Role-Based Access Control (RBAC) Management and intricate external integrations. Finally, UI/UX Wireframes provide visual specifications for the main dashboard and feature management screens. This DPD serves as the final, approved technical specification, clearing the path for the immediate commencement of the Implementation Phase.</w:t>
       </w:r>
     </w:p>
     <w:p>
@@ -22382,6 +20856,7 @@
   <w:style w:type="character" w:default="1" w:styleId="DefaultParagraphFont">
     <w:name w:val="Default Paragraph Font"/>
     <w:uiPriority w:val="1"/>
+    <w:semiHidden/>
     <w:unhideWhenUsed/>
   </w:style>
   <w:style w:type="table" w:default="1" w:styleId="TableNormal">

</xml_diff>